<commit_message>
Hemos actualizado el seguiment (sin objectivos hechos aún)
</commit_message>
<xml_diff>
--- a/Seguiment_biciescapa.docx
+++ b/Seguiment_biciescapa.docx
@@ -1112,7 +1112,7 @@
         <w:rPr>
           <w:rFonts w:ascii="Arial" w:eastAsia="Times New Roman" w:hAnsi="Arial" w:cs="Arial"/>
           <w:noProof/>
-          <w:lang w:val="ca-ES" w:eastAsia="es-ES"/>
+          <w:lang w:eastAsia="es-ES"/>
         </w:rPr>
         <w:drawing>
           <wp:inline distT="0" distB="0" distL="0" distR="0">
@@ -1721,8 +1721,6 @@
         </w:rPr>
         <w:t>Filtres de la cerca acabats.</w:t>
       </w:r>
-      <w:bookmarkStart w:id="0" w:name="_GoBack"/>
-      <w:bookmarkEnd w:id="0"/>
     </w:p>
     <w:p>
       <w:pPr>
@@ -1818,8 +1816,216 @@
           <w:rFonts w:ascii="Arial" w:hAnsi="Arial" w:cs="Arial"/>
           <w:lang w:val="ca-ES"/>
         </w:rPr>
-        <w:t xml:space="preserve"> la roba, ulleres, etc.)</w:t>
-      </w:r>
+        <w:t xml:space="preserve"> la roba, ulleres, etc.</w:t>
+      </w:r>
+    </w:p>
+    <w:p>
+      <w:pPr>
+        <w:rPr>
+          <w:lang w:val="ca-ES"/>
+        </w:rPr>
+      </w:pPr>
+      <w:r>
+        <w:rPr>
+          <w:lang w:val="ca-ES"/>
+        </w:rPr>
+        <w:t>_______</w:t>
+      </w:r>
+    </w:p>
+    <w:p>
+      <w:pPr>
+        <w:rPr>
+          <w:rFonts w:ascii="Arial" w:hAnsi="Arial" w:cs="Arial"/>
+          <w:lang w:val="ca-ES"/>
+        </w:rPr>
+      </w:pPr>
+    </w:p>
+    <w:p>
+      <w:pPr>
+        <w:rPr>
+          <w:rFonts w:ascii="Arial" w:hAnsi="Arial" w:cs="Arial"/>
+          <w:lang w:val="ca-ES"/>
+        </w:rPr>
+      </w:pPr>
+      <w:r>
+        <w:rPr>
+          <w:rFonts w:ascii="Arial" w:hAnsi="Arial" w:cs="Arial"/>
+          <w:lang w:val="ca-ES"/>
+        </w:rPr>
+        <w:t>20/10/17</w:t>
+      </w:r>
+    </w:p>
+    <w:p>
+      <w:pPr>
+        <w:rPr>
+          <w:rFonts w:ascii="Arial" w:hAnsi="Arial" w:cs="Arial"/>
+          <w:lang w:val="ca-ES"/>
+        </w:rPr>
+      </w:pPr>
+      <w:r>
+        <w:rPr>
+          <w:rFonts w:ascii="Arial" w:hAnsi="Arial" w:cs="Arial"/>
+          <w:lang w:val="ca-ES"/>
+        </w:rPr>
+        <w:t xml:space="preserve">Comentari: La pàgina principal amb els anuncis més nous a més antics està finalitzada. Tan sols hauríem de millorar la part visual amb el </w:t>
+      </w:r>
+      <w:proofErr w:type="spellStart"/>
+      <w:r>
+        <w:rPr>
+          <w:rFonts w:ascii="Arial" w:hAnsi="Arial" w:cs="Arial"/>
+          <w:lang w:val="ca-ES"/>
+        </w:rPr>
+        <w:t>css</w:t>
+      </w:r>
+      <w:proofErr w:type="spellEnd"/>
+      <w:r>
+        <w:rPr>
+          <w:rFonts w:ascii="Arial" w:hAnsi="Arial" w:cs="Arial"/>
+          <w:lang w:val="ca-ES"/>
+        </w:rPr>
+        <w:t xml:space="preserve"> i corregir errors.</w:t>
+      </w:r>
+    </w:p>
+    <w:p>
+      <w:pPr>
+        <w:rPr>
+          <w:rFonts w:ascii="Arial" w:hAnsi="Arial" w:cs="Arial"/>
+          <w:lang w:val="ca-ES"/>
+        </w:rPr>
+      </w:pPr>
+      <w:r>
+        <w:rPr>
+          <w:rFonts w:ascii="Arial" w:hAnsi="Arial" w:cs="Arial"/>
+          <w:lang w:val="ca-ES"/>
+        </w:rPr>
+        <w:t>Objectius:</w:t>
+      </w:r>
+    </w:p>
+    <w:p>
+      <w:pPr>
+        <w:pStyle w:val="Prrafodelista"/>
+        <w:numPr>
+          <w:ilvl w:val="0"/>
+          <w:numId w:val="11"/>
+        </w:numPr>
+        <w:rPr>
+          <w:rFonts w:ascii="Arial" w:hAnsi="Arial" w:cs="Arial"/>
+          <w:lang w:val="ca-ES"/>
+        </w:rPr>
+      </w:pPr>
+      <w:r>
+        <w:rPr>
+          <w:rFonts w:ascii="Arial" w:hAnsi="Arial" w:cs="Arial"/>
+          <w:lang w:val="ca-ES"/>
+        </w:rPr>
+        <w:t>Comentar el codi de les pàgines.</w:t>
+      </w:r>
+    </w:p>
+    <w:p>
+      <w:pPr>
+        <w:pStyle w:val="Prrafodelista"/>
+        <w:numPr>
+          <w:ilvl w:val="0"/>
+          <w:numId w:val="11"/>
+        </w:numPr>
+        <w:rPr>
+          <w:rFonts w:ascii="Arial" w:hAnsi="Arial" w:cs="Arial"/>
+          <w:lang w:val="ca-ES"/>
+        </w:rPr>
+      </w:pPr>
+      <w:r>
+        <w:rPr>
+          <w:rFonts w:ascii="Arial" w:hAnsi="Arial" w:cs="Arial"/>
+          <w:lang w:val="ca-ES"/>
+        </w:rPr>
+        <w:t xml:space="preserve">Corregir la </w:t>
+      </w:r>
+      <w:proofErr w:type="spellStart"/>
+      <w:r>
+        <w:rPr>
+          <w:rFonts w:ascii="Arial" w:hAnsi="Arial" w:cs="Arial"/>
+          <w:lang w:val="ca-ES"/>
+        </w:rPr>
+        <w:t>bdd</w:t>
+      </w:r>
+      <w:proofErr w:type="spellEnd"/>
+      <w:r>
+        <w:rPr>
+          <w:rFonts w:ascii="Arial" w:hAnsi="Arial" w:cs="Arial"/>
+          <w:lang w:val="ca-ES"/>
+        </w:rPr>
+        <w:t xml:space="preserve"> per evitar errors.</w:t>
+      </w:r>
+    </w:p>
+    <w:p>
+      <w:pPr>
+        <w:pStyle w:val="Prrafodelista"/>
+        <w:numPr>
+          <w:ilvl w:val="0"/>
+          <w:numId w:val="11"/>
+        </w:numPr>
+        <w:rPr>
+          <w:rFonts w:ascii="Arial" w:hAnsi="Arial" w:cs="Arial"/>
+          <w:lang w:val="ca-ES"/>
+        </w:rPr>
+      </w:pPr>
+      <w:r>
+        <w:rPr>
+          <w:rFonts w:ascii="Arial" w:hAnsi="Arial" w:cs="Arial"/>
+          <w:lang w:val="ca-ES"/>
+        </w:rPr>
+        <w:t>Corregir erros al codi amb els inputs.</w:t>
+      </w:r>
+    </w:p>
+    <w:p>
+      <w:pPr>
+        <w:pStyle w:val="Prrafodelista"/>
+        <w:numPr>
+          <w:ilvl w:val="0"/>
+          <w:numId w:val="11"/>
+        </w:numPr>
+        <w:rPr>
+          <w:rFonts w:ascii="Arial" w:hAnsi="Arial" w:cs="Arial"/>
+          <w:lang w:val="ca-ES"/>
+        </w:rPr>
+      </w:pPr>
+      <w:r>
+        <w:rPr>
+          <w:rFonts w:ascii="Arial" w:hAnsi="Arial" w:cs="Arial"/>
+          <w:lang w:val="ca-ES"/>
+        </w:rPr>
+        <w:t>Treballar finalment els filtres i la forma en el que es mostren.</w:t>
+      </w:r>
+    </w:p>
+    <w:p>
+      <w:pPr>
+        <w:rPr>
+          <w:rFonts w:ascii="Arial" w:hAnsi="Arial" w:cs="Arial"/>
+          <w:lang w:val="ca-ES"/>
+        </w:rPr>
+      </w:pPr>
+      <w:r>
+        <w:rPr>
+          <w:rFonts w:ascii="Arial" w:hAnsi="Arial" w:cs="Arial"/>
+          <w:lang w:val="ca-ES"/>
+        </w:rPr>
+        <w:t>Fet:</w:t>
+      </w:r>
+    </w:p>
+    <w:p>
+      <w:pPr>
+        <w:pStyle w:val="Prrafodelista"/>
+        <w:numPr>
+          <w:ilvl w:val="0"/>
+          <w:numId w:val="12"/>
+        </w:numPr>
+        <w:rPr>
+          <w:rFonts w:ascii="Arial" w:hAnsi="Arial" w:cs="Arial"/>
+          <w:lang w:val="ca-ES"/>
+        </w:rPr>
+      </w:pPr>
+      <w:bookmarkStart w:id="0" w:name="_GoBack"/>
+      <w:bookmarkEnd w:id="0"/>
     </w:p>
     <w:sectPr>
       <w:pgSz w:w="11906" w:h="16838"/>
@@ -2953,6 +3159,232 @@
     </w:lvl>
   </w:abstractNum>
   <w:abstractNum w:abstractNumId="9" w15:restartNumberingAfterBreak="0">
+    <w:nsid w:val="5B214A47"/>
+    <w:multiLevelType w:val="hybridMultilevel"/>
+    <w:tmpl w:val="AAEC9A08"/>
+    <w:lvl w:ilvl="0" w:tplc="0C0A0001">
+      <w:start w:val="1"/>
+      <w:numFmt w:val="bullet"/>
+      <w:lvlText w:val=""/>
+      <w:lvlJc w:val="left"/>
+      <w:pPr>
+        <w:ind w:left="720" w:hanging="360"/>
+      </w:pPr>
+      <w:rPr>
+        <w:rFonts w:ascii="Symbol" w:hAnsi="Symbol" w:hint="default"/>
+      </w:rPr>
+    </w:lvl>
+    <w:lvl w:ilvl="1" w:tplc="0C0A0003" w:tentative="1">
+      <w:start w:val="1"/>
+      <w:numFmt w:val="bullet"/>
+      <w:lvlText w:val="o"/>
+      <w:lvlJc w:val="left"/>
+      <w:pPr>
+        <w:ind w:left="1440" w:hanging="360"/>
+      </w:pPr>
+      <w:rPr>
+        <w:rFonts w:ascii="Courier New" w:hAnsi="Courier New" w:cs="Courier New" w:hint="default"/>
+      </w:rPr>
+    </w:lvl>
+    <w:lvl w:ilvl="2" w:tplc="0C0A0005" w:tentative="1">
+      <w:start w:val="1"/>
+      <w:numFmt w:val="bullet"/>
+      <w:lvlText w:val=""/>
+      <w:lvlJc w:val="left"/>
+      <w:pPr>
+        <w:ind w:left="2160" w:hanging="360"/>
+      </w:pPr>
+      <w:rPr>
+        <w:rFonts w:ascii="Wingdings" w:hAnsi="Wingdings" w:hint="default"/>
+      </w:rPr>
+    </w:lvl>
+    <w:lvl w:ilvl="3" w:tplc="0C0A0001" w:tentative="1">
+      <w:start w:val="1"/>
+      <w:numFmt w:val="bullet"/>
+      <w:lvlText w:val=""/>
+      <w:lvlJc w:val="left"/>
+      <w:pPr>
+        <w:ind w:left="2880" w:hanging="360"/>
+      </w:pPr>
+      <w:rPr>
+        <w:rFonts w:ascii="Symbol" w:hAnsi="Symbol" w:hint="default"/>
+      </w:rPr>
+    </w:lvl>
+    <w:lvl w:ilvl="4" w:tplc="0C0A0003" w:tentative="1">
+      <w:start w:val="1"/>
+      <w:numFmt w:val="bullet"/>
+      <w:lvlText w:val="o"/>
+      <w:lvlJc w:val="left"/>
+      <w:pPr>
+        <w:ind w:left="3600" w:hanging="360"/>
+      </w:pPr>
+      <w:rPr>
+        <w:rFonts w:ascii="Courier New" w:hAnsi="Courier New" w:cs="Courier New" w:hint="default"/>
+      </w:rPr>
+    </w:lvl>
+    <w:lvl w:ilvl="5" w:tplc="0C0A0005" w:tentative="1">
+      <w:start w:val="1"/>
+      <w:numFmt w:val="bullet"/>
+      <w:lvlText w:val=""/>
+      <w:lvlJc w:val="left"/>
+      <w:pPr>
+        <w:ind w:left="4320" w:hanging="360"/>
+      </w:pPr>
+      <w:rPr>
+        <w:rFonts w:ascii="Wingdings" w:hAnsi="Wingdings" w:hint="default"/>
+      </w:rPr>
+    </w:lvl>
+    <w:lvl w:ilvl="6" w:tplc="0C0A0001" w:tentative="1">
+      <w:start w:val="1"/>
+      <w:numFmt w:val="bullet"/>
+      <w:lvlText w:val=""/>
+      <w:lvlJc w:val="left"/>
+      <w:pPr>
+        <w:ind w:left="5040" w:hanging="360"/>
+      </w:pPr>
+      <w:rPr>
+        <w:rFonts w:ascii="Symbol" w:hAnsi="Symbol" w:hint="default"/>
+      </w:rPr>
+    </w:lvl>
+    <w:lvl w:ilvl="7" w:tplc="0C0A0003" w:tentative="1">
+      <w:start w:val="1"/>
+      <w:numFmt w:val="bullet"/>
+      <w:lvlText w:val="o"/>
+      <w:lvlJc w:val="left"/>
+      <w:pPr>
+        <w:ind w:left="5760" w:hanging="360"/>
+      </w:pPr>
+      <w:rPr>
+        <w:rFonts w:ascii="Courier New" w:hAnsi="Courier New" w:cs="Courier New" w:hint="default"/>
+      </w:rPr>
+    </w:lvl>
+    <w:lvl w:ilvl="8" w:tplc="0C0A0005" w:tentative="1">
+      <w:start w:val="1"/>
+      <w:numFmt w:val="bullet"/>
+      <w:lvlText w:val=""/>
+      <w:lvlJc w:val="left"/>
+      <w:pPr>
+        <w:ind w:left="6480" w:hanging="360"/>
+      </w:pPr>
+      <w:rPr>
+        <w:rFonts w:ascii="Wingdings" w:hAnsi="Wingdings" w:hint="default"/>
+      </w:rPr>
+    </w:lvl>
+  </w:abstractNum>
+  <w:abstractNum w:abstractNumId="10" w15:restartNumberingAfterBreak="0">
+    <w:nsid w:val="6F62648C"/>
+    <w:multiLevelType w:val="hybridMultilevel"/>
+    <w:tmpl w:val="33FA593A"/>
+    <w:lvl w:ilvl="0" w:tplc="0C0A0001">
+      <w:start w:val="1"/>
+      <w:numFmt w:val="bullet"/>
+      <w:lvlText w:val=""/>
+      <w:lvlJc w:val="left"/>
+      <w:pPr>
+        <w:ind w:left="720" w:hanging="360"/>
+      </w:pPr>
+      <w:rPr>
+        <w:rFonts w:ascii="Symbol" w:hAnsi="Symbol" w:hint="default"/>
+      </w:rPr>
+    </w:lvl>
+    <w:lvl w:ilvl="1" w:tplc="0C0A0003" w:tentative="1">
+      <w:start w:val="1"/>
+      <w:numFmt w:val="bullet"/>
+      <w:lvlText w:val="o"/>
+      <w:lvlJc w:val="left"/>
+      <w:pPr>
+        <w:ind w:left="1440" w:hanging="360"/>
+      </w:pPr>
+      <w:rPr>
+        <w:rFonts w:ascii="Courier New" w:hAnsi="Courier New" w:cs="Courier New" w:hint="default"/>
+      </w:rPr>
+    </w:lvl>
+    <w:lvl w:ilvl="2" w:tplc="0C0A0005" w:tentative="1">
+      <w:start w:val="1"/>
+      <w:numFmt w:val="bullet"/>
+      <w:lvlText w:val=""/>
+      <w:lvlJc w:val="left"/>
+      <w:pPr>
+        <w:ind w:left="2160" w:hanging="360"/>
+      </w:pPr>
+      <w:rPr>
+        <w:rFonts w:ascii="Wingdings" w:hAnsi="Wingdings" w:hint="default"/>
+      </w:rPr>
+    </w:lvl>
+    <w:lvl w:ilvl="3" w:tplc="0C0A0001" w:tentative="1">
+      <w:start w:val="1"/>
+      <w:numFmt w:val="bullet"/>
+      <w:lvlText w:val=""/>
+      <w:lvlJc w:val="left"/>
+      <w:pPr>
+        <w:ind w:left="2880" w:hanging="360"/>
+      </w:pPr>
+      <w:rPr>
+        <w:rFonts w:ascii="Symbol" w:hAnsi="Symbol" w:hint="default"/>
+      </w:rPr>
+    </w:lvl>
+    <w:lvl w:ilvl="4" w:tplc="0C0A0003" w:tentative="1">
+      <w:start w:val="1"/>
+      <w:numFmt w:val="bullet"/>
+      <w:lvlText w:val="o"/>
+      <w:lvlJc w:val="left"/>
+      <w:pPr>
+        <w:ind w:left="3600" w:hanging="360"/>
+      </w:pPr>
+      <w:rPr>
+        <w:rFonts w:ascii="Courier New" w:hAnsi="Courier New" w:cs="Courier New" w:hint="default"/>
+      </w:rPr>
+    </w:lvl>
+    <w:lvl w:ilvl="5" w:tplc="0C0A0005" w:tentative="1">
+      <w:start w:val="1"/>
+      <w:numFmt w:val="bullet"/>
+      <w:lvlText w:val=""/>
+      <w:lvlJc w:val="left"/>
+      <w:pPr>
+        <w:ind w:left="4320" w:hanging="360"/>
+      </w:pPr>
+      <w:rPr>
+        <w:rFonts w:ascii="Wingdings" w:hAnsi="Wingdings" w:hint="default"/>
+      </w:rPr>
+    </w:lvl>
+    <w:lvl w:ilvl="6" w:tplc="0C0A0001" w:tentative="1">
+      <w:start w:val="1"/>
+      <w:numFmt w:val="bullet"/>
+      <w:lvlText w:val=""/>
+      <w:lvlJc w:val="left"/>
+      <w:pPr>
+        <w:ind w:left="5040" w:hanging="360"/>
+      </w:pPr>
+      <w:rPr>
+        <w:rFonts w:ascii="Symbol" w:hAnsi="Symbol" w:hint="default"/>
+      </w:rPr>
+    </w:lvl>
+    <w:lvl w:ilvl="7" w:tplc="0C0A0003" w:tentative="1">
+      <w:start w:val="1"/>
+      <w:numFmt w:val="bullet"/>
+      <w:lvlText w:val="o"/>
+      <w:lvlJc w:val="left"/>
+      <w:pPr>
+        <w:ind w:left="5760" w:hanging="360"/>
+      </w:pPr>
+      <w:rPr>
+        <w:rFonts w:ascii="Courier New" w:hAnsi="Courier New" w:cs="Courier New" w:hint="default"/>
+      </w:rPr>
+    </w:lvl>
+    <w:lvl w:ilvl="8" w:tplc="0C0A0005" w:tentative="1">
+      <w:start w:val="1"/>
+      <w:numFmt w:val="bullet"/>
+      <w:lvlText w:val=""/>
+      <w:lvlJc w:val="left"/>
+      <w:pPr>
+        <w:ind w:left="6480" w:hanging="360"/>
+      </w:pPr>
+      <w:rPr>
+        <w:rFonts w:ascii="Wingdings" w:hAnsi="Wingdings" w:hint="default"/>
+      </w:rPr>
+    </w:lvl>
+  </w:abstractNum>
+  <w:abstractNum w:abstractNumId="11" w15:restartNumberingAfterBreak="0">
     <w:nsid w:val="76B4308A"/>
     <w:multiLevelType w:val="multilevel"/>
     <w:tmpl w:val="B456D240"/>
@@ -3111,7 +3543,7 @@
     <w:abstractNumId w:val="0"/>
   </w:num>
   <w:num w:numId="4">
-    <w:abstractNumId w:val="9"/>
+    <w:abstractNumId w:val="11"/>
   </w:num>
   <w:num w:numId="5">
     <w:abstractNumId w:val="5"/>
@@ -3130,6 +3562,12 @@
   </w:num>
   <w:num w:numId="10">
     <w:abstractNumId w:val="7"/>
+  </w:num>
+  <w:num w:numId="11">
+    <w:abstractNumId w:val="10"/>
+  </w:num>
+  <w:num w:numId="12">
+    <w:abstractNumId w:val="9"/>
   </w:num>
 </w:numbering>
 </file>

</xml_diff>

<commit_message>
Hemos actualizado el seguimiento
</commit_message>
<xml_diff>
--- a/Seguiment_biciescapa.docx
+++ b/Seguiment_biciescapa.docx
@@ -1974,7 +1974,21 @@
           <w:rFonts w:ascii="Arial" w:hAnsi="Arial" w:cs="Arial"/>
           <w:lang w:val="ca-ES"/>
         </w:rPr>
-        <w:t>Corregir erros al codi amb els inputs.</w:t>
+        <w:t>Corregir erro</w:t>
+      </w:r>
+      <w:r>
+        <w:rPr>
+          <w:rFonts w:ascii="Arial" w:hAnsi="Arial" w:cs="Arial"/>
+          <w:lang w:val="ca-ES"/>
+        </w:rPr>
+        <w:t>r</w:t>
+      </w:r>
+      <w:r>
+        <w:rPr>
+          <w:rFonts w:ascii="Arial" w:hAnsi="Arial" w:cs="Arial"/>
+          <w:lang w:val="ca-ES"/>
+        </w:rPr>
+        <w:t>s al codi amb els inputs.</w:t>
       </w:r>
     </w:p>
     <w:p>
@@ -2017,15 +2031,163 @@
         <w:pStyle w:val="Prrafodelista"/>
         <w:numPr>
           <w:ilvl w:val="0"/>
-          <w:numId w:val="12"/>
+          <w:numId w:val="14"/>
         </w:numPr>
         <w:rPr>
           <w:rFonts w:ascii="Arial" w:hAnsi="Arial" w:cs="Arial"/>
           <w:lang w:val="ca-ES"/>
         </w:rPr>
       </w:pPr>
+      <w:r>
+        <w:rPr>
+          <w:rFonts w:ascii="Arial" w:hAnsi="Arial" w:cs="Arial"/>
+          <w:lang w:val="ca-ES"/>
+        </w:rPr>
+        <w:t>Mostrar els anuncis segons els filtres</w:t>
+      </w:r>
+    </w:p>
+    <w:p>
+      <w:pPr>
+        <w:pStyle w:val="Prrafodelista"/>
+        <w:numPr>
+          <w:ilvl w:val="0"/>
+          <w:numId w:val="14"/>
+        </w:numPr>
+        <w:rPr>
+          <w:rFonts w:ascii="Arial" w:hAnsi="Arial" w:cs="Arial"/>
+          <w:lang w:val="ca-ES"/>
+        </w:rPr>
+      </w:pPr>
+      <w:proofErr w:type="spellStart"/>
+      <w:r>
+        <w:rPr>
+          <w:rFonts w:ascii="Arial" w:hAnsi="Arial" w:cs="Arial"/>
+          <w:lang w:val="ca-ES"/>
+        </w:rPr>
+        <w:t>Cambiar</w:t>
+      </w:r>
+      <w:proofErr w:type="spellEnd"/>
+      <w:r>
+        <w:rPr>
+          <w:rFonts w:ascii="Arial" w:hAnsi="Arial" w:cs="Arial"/>
+          <w:lang w:val="ca-ES"/>
+        </w:rPr>
+        <w:t xml:space="preserve"> els productes que es mostren a la </w:t>
+      </w:r>
+      <w:proofErr w:type="spellStart"/>
+      <w:r>
+        <w:rPr>
+          <w:rFonts w:ascii="Arial" w:hAnsi="Arial" w:cs="Arial"/>
+          <w:lang w:val="ca-ES"/>
+        </w:rPr>
+        <w:t>bdd</w:t>
+      </w:r>
+      <w:proofErr w:type="spellEnd"/>
+      <w:r>
+        <w:rPr>
+          <w:rFonts w:ascii="Arial" w:hAnsi="Arial" w:cs="Arial"/>
+          <w:lang w:val="ca-ES"/>
+        </w:rPr>
+        <w:t>.</w:t>
+      </w:r>
+    </w:p>
+    <w:p>
+      <w:pPr>
+        <w:pStyle w:val="Prrafodelista"/>
+        <w:numPr>
+          <w:ilvl w:val="0"/>
+          <w:numId w:val="14"/>
+        </w:numPr>
+        <w:rPr>
+          <w:rFonts w:ascii="Arial" w:hAnsi="Arial" w:cs="Arial"/>
+          <w:lang w:val="ca-ES"/>
+        </w:rPr>
+      </w:pPr>
+      <w:r>
+        <w:rPr>
+          <w:rFonts w:ascii="Arial" w:hAnsi="Arial" w:cs="Arial"/>
+          <w:lang w:val="ca-ES"/>
+        </w:rPr>
+        <w:t>Comentar el codi de les pàgines.</w:t>
+      </w:r>
+    </w:p>
+    <w:p>
+      <w:pPr>
+        <w:pStyle w:val="Prrafodelista"/>
+        <w:numPr>
+          <w:ilvl w:val="0"/>
+          <w:numId w:val="14"/>
+        </w:numPr>
+        <w:rPr>
+          <w:rFonts w:ascii="Arial" w:hAnsi="Arial" w:cs="Arial"/>
+          <w:lang w:val="ca-ES"/>
+        </w:rPr>
+      </w:pPr>
+      <w:r>
+        <w:rPr>
+          <w:rFonts w:ascii="Arial" w:hAnsi="Arial" w:cs="Arial"/>
+          <w:lang w:val="ca-ES"/>
+        </w:rPr>
+        <w:t>Corregir erros al codi dels inputs.</w:t>
+      </w:r>
+    </w:p>
+    <w:p>
+      <w:pPr>
+        <w:rPr>
+          <w:rFonts w:ascii="Arial" w:hAnsi="Arial" w:cs="Arial"/>
+          <w:lang w:val="ca-ES"/>
+        </w:rPr>
+      </w:pPr>
+      <w:r>
+        <w:rPr>
+          <w:rFonts w:ascii="Arial" w:hAnsi="Arial" w:cs="Arial"/>
+          <w:lang w:val="ca-ES"/>
+        </w:rPr>
+        <w:t>Opcional (nou):</w:t>
+      </w:r>
+    </w:p>
+    <w:p>
+      <w:pPr>
+        <w:pStyle w:val="Prrafodelista"/>
+        <w:numPr>
+          <w:ilvl w:val="0"/>
+          <w:numId w:val="13"/>
+        </w:numPr>
+        <w:rPr>
+          <w:rFonts w:ascii="Arial" w:hAnsi="Arial" w:cs="Arial"/>
+          <w:lang w:val="ca-ES"/>
+        </w:rPr>
+      </w:pPr>
+      <w:r>
+        <w:rPr>
+          <w:rFonts w:ascii="Arial" w:hAnsi="Arial" w:cs="Arial"/>
+          <w:lang w:val="ca-ES"/>
+        </w:rPr>
+        <w:t>Mostrar amb detall el anunci que hem escollit</w:t>
+      </w:r>
+      <w:r>
+        <w:rPr>
+          <w:rFonts w:ascii="Arial" w:hAnsi="Arial" w:cs="Arial"/>
+          <w:lang w:val="ca-ES"/>
+        </w:rPr>
+        <w:t xml:space="preserve"> (una pàgina on es mostri el anunci desitjat amb detall</w:t>
+      </w:r>
       <w:bookmarkStart w:id="0" w:name="_GoBack"/>
       <w:bookmarkEnd w:id="0"/>
+      <w:r>
+        <w:rPr>
+          <w:rFonts w:ascii="Arial" w:hAnsi="Arial" w:cs="Arial"/>
+          <w:lang w:val="ca-ES"/>
+        </w:rPr>
+        <w:t>)</w:t>
+      </w:r>
+      <w:r>
+        <w:rPr>
+          <w:rFonts w:ascii="Arial" w:hAnsi="Arial" w:cs="Arial"/>
+          <w:lang w:val="ca-ES"/>
+        </w:rPr>
+        <w:t>.</w:t>
+      </w:r>
     </w:p>
     <w:sectPr>
       <w:pgSz w:w="11906" w:h="16838"/>
@@ -2446,6 +2608,232 @@
     </w:lvl>
   </w:abstractNum>
   <w:abstractNum w:abstractNumId="3" w15:restartNumberingAfterBreak="0">
+    <w:nsid w:val="0E4231D4"/>
+    <w:multiLevelType w:val="hybridMultilevel"/>
+    <w:tmpl w:val="B79EC7B2"/>
+    <w:lvl w:ilvl="0" w:tplc="0C0A0001">
+      <w:start w:val="1"/>
+      <w:numFmt w:val="bullet"/>
+      <w:lvlText w:val=""/>
+      <w:lvlJc w:val="left"/>
+      <w:pPr>
+        <w:ind w:left="720" w:hanging="360"/>
+      </w:pPr>
+      <w:rPr>
+        <w:rFonts w:ascii="Symbol" w:hAnsi="Symbol" w:hint="default"/>
+      </w:rPr>
+    </w:lvl>
+    <w:lvl w:ilvl="1" w:tplc="0C0A0003" w:tentative="1">
+      <w:start w:val="1"/>
+      <w:numFmt w:val="bullet"/>
+      <w:lvlText w:val="o"/>
+      <w:lvlJc w:val="left"/>
+      <w:pPr>
+        <w:ind w:left="1440" w:hanging="360"/>
+      </w:pPr>
+      <w:rPr>
+        <w:rFonts w:ascii="Courier New" w:hAnsi="Courier New" w:cs="Courier New" w:hint="default"/>
+      </w:rPr>
+    </w:lvl>
+    <w:lvl w:ilvl="2" w:tplc="0C0A0005" w:tentative="1">
+      <w:start w:val="1"/>
+      <w:numFmt w:val="bullet"/>
+      <w:lvlText w:val=""/>
+      <w:lvlJc w:val="left"/>
+      <w:pPr>
+        <w:ind w:left="2160" w:hanging="360"/>
+      </w:pPr>
+      <w:rPr>
+        <w:rFonts w:ascii="Wingdings" w:hAnsi="Wingdings" w:hint="default"/>
+      </w:rPr>
+    </w:lvl>
+    <w:lvl w:ilvl="3" w:tplc="0C0A0001" w:tentative="1">
+      <w:start w:val="1"/>
+      <w:numFmt w:val="bullet"/>
+      <w:lvlText w:val=""/>
+      <w:lvlJc w:val="left"/>
+      <w:pPr>
+        <w:ind w:left="2880" w:hanging="360"/>
+      </w:pPr>
+      <w:rPr>
+        <w:rFonts w:ascii="Symbol" w:hAnsi="Symbol" w:hint="default"/>
+      </w:rPr>
+    </w:lvl>
+    <w:lvl w:ilvl="4" w:tplc="0C0A0003" w:tentative="1">
+      <w:start w:val="1"/>
+      <w:numFmt w:val="bullet"/>
+      <w:lvlText w:val="o"/>
+      <w:lvlJc w:val="left"/>
+      <w:pPr>
+        <w:ind w:left="3600" w:hanging="360"/>
+      </w:pPr>
+      <w:rPr>
+        <w:rFonts w:ascii="Courier New" w:hAnsi="Courier New" w:cs="Courier New" w:hint="default"/>
+      </w:rPr>
+    </w:lvl>
+    <w:lvl w:ilvl="5" w:tplc="0C0A0005" w:tentative="1">
+      <w:start w:val="1"/>
+      <w:numFmt w:val="bullet"/>
+      <w:lvlText w:val=""/>
+      <w:lvlJc w:val="left"/>
+      <w:pPr>
+        <w:ind w:left="4320" w:hanging="360"/>
+      </w:pPr>
+      <w:rPr>
+        <w:rFonts w:ascii="Wingdings" w:hAnsi="Wingdings" w:hint="default"/>
+      </w:rPr>
+    </w:lvl>
+    <w:lvl w:ilvl="6" w:tplc="0C0A0001" w:tentative="1">
+      <w:start w:val="1"/>
+      <w:numFmt w:val="bullet"/>
+      <w:lvlText w:val=""/>
+      <w:lvlJc w:val="left"/>
+      <w:pPr>
+        <w:ind w:left="5040" w:hanging="360"/>
+      </w:pPr>
+      <w:rPr>
+        <w:rFonts w:ascii="Symbol" w:hAnsi="Symbol" w:hint="default"/>
+      </w:rPr>
+    </w:lvl>
+    <w:lvl w:ilvl="7" w:tplc="0C0A0003" w:tentative="1">
+      <w:start w:val="1"/>
+      <w:numFmt w:val="bullet"/>
+      <w:lvlText w:val="o"/>
+      <w:lvlJc w:val="left"/>
+      <w:pPr>
+        <w:ind w:left="5760" w:hanging="360"/>
+      </w:pPr>
+      <w:rPr>
+        <w:rFonts w:ascii="Courier New" w:hAnsi="Courier New" w:cs="Courier New" w:hint="default"/>
+      </w:rPr>
+    </w:lvl>
+    <w:lvl w:ilvl="8" w:tplc="0C0A0005" w:tentative="1">
+      <w:start w:val="1"/>
+      <w:numFmt w:val="bullet"/>
+      <w:lvlText w:val=""/>
+      <w:lvlJc w:val="left"/>
+      <w:pPr>
+        <w:ind w:left="6480" w:hanging="360"/>
+      </w:pPr>
+      <w:rPr>
+        <w:rFonts w:ascii="Wingdings" w:hAnsi="Wingdings" w:hint="default"/>
+      </w:rPr>
+    </w:lvl>
+  </w:abstractNum>
+  <w:abstractNum w:abstractNumId="4" w15:restartNumberingAfterBreak="0">
+    <w:nsid w:val="0ED35838"/>
+    <w:multiLevelType w:val="hybridMultilevel"/>
+    <w:tmpl w:val="29C03684"/>
+    <w:lvl w:ilvl="0" w:tplc="0C0A0001">
+      <w:start w:val="1"/>
+      <w:numFmt w:val="bullet"/>
+      <w:lvlText w:val=""/>
+      <w:lvlJc w:val="left"/>
+      <w:pPr>
+        <w:ind w:left="720" w:hanging="360"/>
+      </w:pPr>
+      <w:rPr>
+        <w:rFonts w:ascii="Symbol" w:hAnsi="Symbol" w:hint="default"/>
+      </w:rPr>
+    </w:lvl>
+    <w:lvl w:ilvl="1" w:tplc="0C0A0003" w:tentative="1">
+      <w:start w:val="1"/>
+      <w:numFmt w:val="bullet"/>
+      <w:lvlText w:val="o"/>
+      <w:lvlJc w:val="left"/>
+      <w:pPr>
+        <w:ind w:left="1440" w:hanging="360"/>
+      </w:pPr>
+      <w:rPr>
+        <w:rFonts w:ascii="Courier New" w:hAnsi="Courier New" w:cs="Courier New" w:hint="default"/>
+      </w:rPr>
+    </w:lvl>
+    <w:lvl w:ilvl="2" w:tplc="0C0A0005" w:tentative="1">
+      <w:start w:val="1"/>
+      <w:numFmt w:val="bullet"/>
+      <w:lvlText w:val=""/>
+      <w:lvlJc w:val="left"/>
+      <w:pPr>
+        <w:ind w:left="2160" w:hanging="360"/>
+      </w:pPr>
+      <w:rPr>
+        <w:rFonts w:ascii="Wingdings" w:hAnsi="Wingdings" w:hint="default"/>
+      </w:rPr>
+    </w:lvl>
+    <w:lvl w:ilvl="3" w:tplc="0C0A0001" w:tentative="1">
+      <w:start w:val="1"/>
+      <w:numFmt w:val="bullet"/>
+      <w:lvlText w:val=""/>
+      <w:lvlJc w:val="left"/>
+      <w:pPr>
+        <w:ind w:left="2880" w:hanging="360"/>
+      </w:pPr>
+      <w:rPr>
+        <w:rFonts w:ascii="Symbol" w:hAnsi="Symbol" w:hint="default"/>
+      </w:rPr>
+    </w:lvl>
+    <w:lvl w:ilvl="4" w:tplc="0C0A0003" w:tentative="1">
+      <w:start w:val="1"/>
+      <w:numFmt w:val="bullet"/>
+      <w:lvlText w:val="o"/>
+      <w:lvlJc w:val="left"/>
+      <w:pPr>
+        <w:ind w:left="3600" w:hanging="360"/>
+      </w:pPr>
+      <w:rPr>
+        <w:rFonts w:ascii="Courier New" w:hAnsi="Courier New" w:cs="Courier New" w:hint="default"/>
+      </w:rPr>
+    </w:lvl>
+    <w:lvl w:ilvl="5" w:tplc="0C0A0005" w:tentative="1">
+      <w:start w:val="1"/>
+      <w:numFmt w:val="bullet"/>
+      <w:lvlText w:val=""/>
+      <w:lvlJc w:val="left"/>
+      <w:pPr>
+        <w:ind w:left="4320" w:hanging="360"/>
+      </w:pPr>
+      <w:rPr>
+        <w:rFonts w:ascii="Wingdings" w:hAnsi="Wingdings" w:hint="default"/>
+      </w:rPr>
+    </w:lvl>
+    <w:lvl w:ilvl="6" w:tplc="0C0A0001" w:tentative="1">
+      <w:start w:val="1"/>
+      <w:numFmt w:val="bullet"/>
+      <w:lvlText w:val=""/>
+      <w:lvlJc w:val="left"/>
+      <w:pPr>
+        <w:ind w:left="5040" w:hanging="360"/>
+      </w:pPr>
+      <w:rPr>
+        <w:rFonts w:ascii="Symbol" w:hAnsi="Symbol" w:hint="default"/>
+      </w:rPr>
+    </w:lvl>
+    <w:lvl w:ilvl="7" w:tplc="0C0A0003" w:tentative="1">
+      <w:start w:val="1"/>
+      <w:numFmt w:val="bullet"/>
+      <w:lvlText w:val="o"/>
+      <w:lvlJc w:val="left"/>
+      <w:pPr>
+        <w:ind w:left="5760" w:hanging="360"/>
+      </w:pPr>
+      <w:rPr>
+        <w:rFonts w:ascii="Courier New" w:hAnsi="Courier New" w:cs="Courier New" w:hint="default"/>
+      </w:rPr>
+    </w:lvl>
+    <w:lvl w:ilvl="8" w:tplc="0C0A0005" w:tentative="1">
+      <w:start w:val="1"/>
+      <w:numFmt w:val="bullet"/>
+      <w:lvlText w:val=""/>
+      <w:lvlJc w:val="left"/>
+      <w:pPr>
+        <w:ind w:left="6480" w:hanging="360"/>
+      </w:pPr>
+      <w:rPr>
+        <w:rFonts w:ascii="Wingdings" w:hAnsi="Wingdings" w:hint="default"/>
+      </w:rPr>
+    </w:lvl>
+  </w:abstractNum>
+  <w:abstractNum w:abstractNumId="5" w15:restartNumberingAfterBreak="0">
     <w:nsid w:val="197B3453"/>
     <w:multiLevelType w:val="multilevel"/>
     <w:tmpl w:val="456CB71A"/>
@@ -2594,7 +2982,7 @@
       </w:rPr>
     </w:lvl>
   </w:abstractNum>
-  <w:abstractNum w:abstractNumId="4" w15:restartNumberingAfterBreak="0">
+  <w:abstractNum w:abstractNumId="6" w15:restartNumberingAfterBreak="0">
     <w:nsid w:val="33B97C8D"/>
     <w:multiLevelType w:val="hybridMultilevel"/>
     <w:tmpl w:val="ED1A9DD8"/>
@@ -2707,7 +3095,7 @@
       </w:rPr>
     </w:lvl>
   </w:abstractNum>
-  <w:abstractNum w:abstractNumId="5" w15:restartNumberingAfterBreak="0">
+  <w:abstractNum w:abstractNumId="7" w15:restartNumberingAfterBreak="0">
     <w:nsid w:val="35802C9C"/>
     <w:multiLevelType w:val="hybridMultilevel"/>
     <w:tmpl w:val="F1E8F432"/>
@@ -2819,7 +3207,7 @@
       </w:rPr>
     </w:lvl>
   </w:abstractNum>
-  <w:abstractNum w:abstractNumId="6" w15:restartNumberingAfterBreak="0">
+  <w:abstractNum w:abstractNumId="8" w15:restartNumberingAfterBreak="0">
     <w:nsid w:val="38E32C86"/>
     <w:multiLevelType w:val="hybridMultilevel"/>
     <w:tmpl w:val="B478E37C"/>
@@ -2932,7 +3320,7 @@
       </w:rPr>
     </w:lvl>
   </w:abstractNum>
-  <w:abstractNum w:abstractNumId="7" w15:restartNumberingAfterBreak="0">
+  <w:abstractNum w:abstractNumId="9" w15:restartNumberingAfterBreak="0">
     <w:nsid w:val="44B76731"/>
     <w:multiLevelType w:val="hybridMultilevel"/>
     <w:tmpl w:val="EC202344"/>
@@ -3045,7 +3433,7 @@
       </w:rPr>
     </w:lvl>
   </w:abstractNum>
-  <w:abstractNum w:abstractNumId="8" w15:restartNumberingAfterBreak="0">
+  <w:abstractNum w:abstractNumId="10" w15:restartNumberingAfterBreak="0">
     <w:nsid w:val="54EE6C04"/>
     <w:multiLevelType w:val="hybridMultilevel"/>
     <w:tmpl w:val="51B031F2"/>
@@ -3158,7 +3546,7 @@
       </w:rPr>
     </w:lvl>
   </w:abstractNum>
-  <w:abstractNum w:abstractNumId="9" w15:restartNumberingAfterBreak="0">
+  <w:abstractNum w:abstractNumId="11" w15:restartNumberingAfterBreak="0">
     <w:nsid w:val="5B214A47"/>
     <w:multiLevelType w:val="hybridMultilevel"/>
     <w:tmpl w:val="AAEC9A08"/>
@@ -3271,7 +3659,7 @@
       </w:rPr>
     </w:lvl>
   </w:abstractNum>
-  <w:abstractNum w:abstractNumId="10" w15:restartNumberingAfterBreak="0">
+  <w:abstractNum w:abstractNumId="12" w15:restartNumberingAfterBreak="0">
     <w:nsid w:val="6F62648C"/>
     <w:multiLevelType w:val="hybridMultilevel"/>
     <w:tmpl w:val="33FA593A"/>
@@ -3384,7 +3772,7 @@
       </w:rPr>
     </w:lvl>
   </w:abstractNum>
-  <w:abstractNum w:abstractNumId="11" w15:restartNumberingAfterBreak="0">
+  <w:abstractNum w:abstractNumId="13" w15:restartNumberingAfterBreak="0">
     <w:nsid w:val="76B4308A"/>
     <w:multiLevelType w:val="multilevel"/>
     <w:tmpl w:val="B456D240"/>
@@ -3537,37 +3925,43 @@
     <w:abstractNumId w:val="2"/>
   </w:num>
   <w:num w:numId="2">
-    <w:abstractNumId w:val="3"/>
+    <w:abstractNumId w:val="5"/>
   </w:num>
   <w:num w:numId="3">
     <w:abstractNumId w:val="0"/>
   </w:num>
   <w:num w:numId="4">
-    <w:abstractNumId w:val="11"/>
+    <w:abstractNumId w:val="13"/>
   </w:num>
   <w:num w:numId="5">
-    <w:abstractNumId w:val="5"/>
+    <w:abstractNumId w:val="7"/>
   </w:num>
   <w:num w:numId="6">
+    <w:abstractNumId w:val="10"/>
+  </w:num>
+  <w:num w:numId="7">
     <w:abstractNumId w:val="8"/>
   </w:num>
-  <w:num w:numId="7">
+  <w:num w:numId="8">
     <w:abstractNumId w:val="6"/>
-  </w:num>
-  <w:num w:numId="8">
-    <w:abstractNumId w:val="4"/>
   </w:num>
   <w:num w:numId="9">
     <w:abstractNumId w:val="1"/>
   </w:num>
   <w:num w:numId="10">
-    <w:abstractNumId w:val="7"/>
+    <w:abstractNumId w:val="9"/>
   </w:num>
   <w:num w:numId="11">
-    <w:abstractNumId w:val="10"/>
+    <w:abstractNumId w:val="12"/>
   </w:num>
   <w:num w:numId="12">
-    <w:abstractNumId w:val="9"/>
+    <w:abstractNumId w:val="11"/>
+  </w:num>
+  <w:num w:numId="13">
+    <w:abstractNumId w:val="3"/>
+  </w:num>
+  <w:num w:numId="14">
+    <w:abstractNumId w:val="4"/>
   </w:num>
 </w:numbering>
 </file>

</xml_diff>

<commit_message>
Actualització final del dia 22/10/17
</commit_message>
<xml_diff>
--- a/Seguiment_biciescapa.docx
+++ b/Seguiment_biciescapa.docx
@@ -258,8 +258,6 @@
         </w:rPr>
         <w:t>Combinat</w:t>
       </w:r>
-      <w:bookmarkStart w:id="0" w:name="_GoBack"/>
-      <w:bookmarkEnd w:id="0"/>
       <w:r>
         <w:rPr>
           <w:rFonts w:ascii="Arial" w:eastAsia="Times New Roman" w:hAnsi="Arial" w:cs="Arial"/>
@@ -474,7 +472,7 @@
           <w:color w:val="000000"/>
           <w:lang w:val="ca-ES" w:eastAsia="es-ES"/>
         </w:rPr>
-        <w:t xml:space="preserve"> (disseny).</w:t>
+        <w:t xml:space="preserve"> (disseny) – FET.</w:t>
       </w:r>
     </w:p>
     <w:p>
@@ -559,7 +557,15 @@
           <w:color w:val="000000"/>
           <w:lang w:val="ca-ES" w:eastAsia="es-ES"/>
         </w:rPr>
-        <w:t>Mostrar productes des dels més nous a més antics.</w:t>
+        <w:t>Mostrar productes des dels més nous a més antics</w:t>
+      </w:r>
+      <w:r>
+        <w:rPr>
+          <w:rFonts w:ascii="Arial" w:eastAsia="Times New Roman" w:hAnsi="Arial" w:cs="Arial"/>
+          <w:color w:val="000000"/>
+          <w:lang w:val="ca-ES" w:eastAsia="es-ES"/>
+        </w:rPr>
+        <w:t xml:space="preserve"> – FET.</w:t>
       </w:r>
     </w:p>
     <w:p>
@@ -582,7 +588,15 @@
           <w:color w:val="000000"/>
           <w:lang w:val="ca-ES" w:eastAsia="es-ES"/>
         </w:rPr>
-        <w:t>Creació dels diferents productes (30).</w:t>
+        <w:t>Creaci</w:t>
+      </w:r>
+      <w:r>
+        <w:rPr>
+          <w:rFonts w:ascii="Arial" w:eastAsia="Times New Roman" w:hAnsi="Arial" w:cs="Arial"/>
+          <w:color w:val="000000"/>
+          <w:lang w:val="ca-ES" w:eastAsia="es-ES"/>
+        </w:rPr>
+        <w:t>ó dels diferents productes (30) – FET.</w:t>
       </w:r>
     </w:p>
     <w:p>
@@ -821,6 +835,54 @@
     </w:p>
     <w:p>
       <w:pPr>
+        <w:pStyle w:val="Prrafodelista"/>
+        <w:numPr>
+          <w:ilvl w:val="0"/>
+          <w:numId w:val="2"/>
+        </w:numPr>
+        <w:rPr>
+          <w:rFonts w:ascii="Arial" w:hAnsi="Arial" w:cs="Arial"/>
+          <w:lang w:val="ca-ES"/>
+        </w:rPr>
+      </w:pPr>
+      <w:r>
+        <w:rPr>
+          <w:rFonts w:ascii="Arial" w:hAnsi="Arial" w:cs="Arial"/>
+          <w:lang w:val="ca-ES"/>
+        </w:rPr>
+        <w:t xml:space="preserve">Ajuntar ambdós </w:t>
+      </w:r>
+      <w:proofErr w:type="spellStart"/>
+      <w:r>
+        <w:rPr>
+          <w:rFonts w:ascii="Arial" w:hAnsi="Arial" w:cs="Arial"/>
+          <w:lang w:val="ca-ES"/>
+        </w:rPr>
+        <w:t>phps</w:t>
+      </w:r>
+      <w:proofErr w:type="spellEnd"/>
+      <w:r>
+        <w:rPr>
+          <w:rFonts w:ascii="Arial" w:hAnsi="Arial" w:cs="Arial"/>
+          <w:lang w:val="ca-ES"/>
+        </w:rPr>
+        <w:t xml:space="preserve"> en un sol i optimitzar la pàgina.</w:t>
+      </w:r>
+    </w:p>
+    <w:p>
+      <w:pPr>
+        <w:pStyle w:val="Prrafodelista"/>
+        <w:spacing w:after="0" w:line="240" w:lineRule="auto"/>
+        <w:textAlignment w:val="baseline"/>
+        <w:rPr>
+          <w:rFonts w:ascii="Arial" w:eastAsia="Times New Roman" w:hAnsi="Arial" w:cs="Arial"/>
+          <w:color w:val="000000"/>
+          <w:lang w:val="ca-ES" w:eastAsia="es-ES"/>
+        </w:rPr>
+      </w:pPr>
+    </w:p>
+    <w:p>
+      <w:pPr>
         <w:spacing w:after="0" w:line="240" w:lineRule="auto"/>
         <w:rPr>
           <w:rFonts w:ascii="Times New Roman" w:eastAsia="Times New Roman" w:hAnsi="Times New Roman" w:cs="Times New Roman"/>
@@ -1079,15 +1141,8 @@
           <w:lang w:val="ca-ES" w:eastAsia="es-ES"/>
         </w:rPr>
       </w:pPr>
-    </w:p>
-    <w:p>
-      <w:pPr>
-        <w:spacing w:after="0" w:line="240" w:lineRule="auto"/>
-        <w:rPr>
-          <w:rFonts w:ascii="Arial" w:eastAsia="Times New Roman" w:hAnsi="Arial" w:cs="Arial"/>
-          <w:lang w:val="ca-ES" w:eastAsia="es-ES"/>
-        </w:rPr>
-      </w:pPr>
+      <w:bookmarkStart w:id="0" w:name="_GoBack"/>
+      <w:bookmarkEnd w:id="0"/>
       <w:r>
         <w:rPr>
           <w:rFonts w:ascii="Arial" w:eastAsia="Times New Roman" w:hAnsi="Arial" w:cs="Arial"/>
@@ -2453,10 +2508,292 @@
     <w:p>
       <w:pPr>
         <w:rPr>
-          <w:rFonts w:ascii="Arial" w:hAnsi="Arial" w:cs="Arial"/>
-          <w:lang w:val="ca-ES"/>
-        </w:rPr>
-      </w:pPr>
+          <w:lang w:val="ca-ES"/>
+        </w:rPr>
+      </w:pPr>
+      <w:r>
+        <w:rPr>
+          <w:lang w:val="ca-ES"/>
+        </w:rPr>
+        <w:t>_______</w:t>
+      </w:r>
+    </w:p>
+    <w:p>
+      <w:pPr>
+        <w:rPr>
+          <w:lang w:val="ca-ES"/>
+        </w:rPr>
+      </w:pPr>
+    </w:p>
+    <w:p>
+      <w:pPr>
+        <w:rPr>
+          <w:lang w:val="ca-ES"/>
+        </w:rPr>
+      </w:pPr>
+      <w:r>
+        <w:rPr>
+          <w:rFonts w:ascii="Arial" w:hAnsi="Arial" w:cs="Arial"/>
+          <w:lang w:val="ca-ES"/>
+        </w:rPr>
+        <w:t>22</w:t>
+      </w:r>
+      <w:r>
+        <w:rPr>
+          <w:rFonts w:ascii="Arial" w:hAnsi="Arial" w:cs="Arial"/>
+          <w:lang w:val="ca-ES"/>
+        </w:rPr>
+        <w:t>/10/17</w:t>
+      </w:r>
+    </w:p>
+    <w:p>
+      <w:pPr>
+        <w:rPr>
+          <w:rFonts w:ascii="Arial" w:hAnsi="Arial" w:cs="Arial"/>
+          <w:lang w:val="ca-ES"/>
+        </w:rPr>
+      </w:pPr>
+      <w:r>
+        <w:rPr>
+          <w:rFonts w:ascii="Arial" w:hAnsi="Arial" w:cs="Arial"/>
+          <w:lang w:val="ca-ES"/>
+        </w:rPr>
+        <w:t>Objectius:</w:t>
+      </w:r>
+    </w:p>
+    <w:p>
+      <w:pPr>
+        <w:pStyle w:val="Prrafodelista"/>
+        <w:numPr>
+          <w:ilvl w:val="0"/>
+          <w:numId w:val="15"/>
+        </w:numPr>
+        <w:rPr>
+          <w:rFonts w:ascii="Arial" w:hAnsi="Arial" w:cs="Arial"/>
+          <w:lang w:val="ca-ES"/>
+        </w:rPr>
+      </w:pPr>
+      <w:r>
+        <w:rPr>
+          <w:rFonts w:ascii="Arial" w:hAnsi="Arial" w:cs="Arial"/>
+          <w:lang w:val="ca-ES"/>
+        </w:rPr>
+        <w:t xml:space="preserve">Arreglar errors a la </w:t>
+      </w:r>
+      <w:proofErr w:type="spellStart"/>
+      <w:r>
+        <w:rPr>
+          <w:rFonts w:ascii="Arial" w:hAnsi="Arial" w:cs="Arial"/>
+          <w:lang w:val="ca-ES"/>
+        </w:rPr>
+        <w:t>bdd</w:t>
+      </w:r>
+      <w:proofErr w:type="spellEnd"/>
+      <w:r>
+        <w:rPr>
+          <w:rFonts w:ascii="Arial" w:hAnsi="Arial" w:cs="Arial"/>
+          <w:lang w:val="ca-ES"/>
+        </w:rPr>
+        <w:t>.</w:t>
+      </w:r>
+    </w:p>
+    <w:p>
+      <w:pPr>
+        <w:pStyle w:val="Prrafodelista"/>
+        <w:numPr>
+          <w:ilvl w:val="0"/>
+          <w:numId w:val="15"/>
+        </w:numPr>
+        <w:rPr>
+          <w:rFonts w:ascii="Arial" w:hAnsi="Arial" w:cs="Arial"/>
+          <w:lang w:val="ca-ES"/>
+        </w:rPr>
+      </w:pPr>
+      <w:r>
+        <w:rPr>
+          <w:rFonts w:ascii="Arial" w:hAnsi="Arial" w:cs="Arial"/>
+          <w:lang w:val="ca-ES"/>
+        </w:rPr>
+        <w:t>Finalitzar el disseny de la segona pàgina on es mostren les dades.</w:t>
+      </w:r>
+    </w:p>
+    <w:p>
+      <w:pPr>
+        <w:pStyle w:val="Prrafodelista"/>
+        <w:numPr>
+          <w:ilvl w:val="0"/>
+          <w:numId w:val="15"/>
+        </w:numPr>
+        <w:rPr>
+          <w:rFonts w:ascii="Arial" w:hAnsi="Arial" w:cs="Arial"/>
+          <w:lang w:val="ca-ES"/>
+        </w:rPr>
+      </w:pPr>
+      <w:r>
+        <w:rPr>
+          <w:rFonts w:ascii="Arial" w:hAnsi="Arial" w:cs="Arial"/>
+          <w:lang w:val="ca-ES"/>
+        </w:rPr>
+        <w:t>Optimitzar la cerca i arreglar errors amb els filtres i la cerca.</w:t>
+      </w:r>
+    </w:p>
+    <w:p>
+      <w:pPr>
+        <w:rPr>
+          <w:rFonts w:ascii="Arial" w:hAnsi="Arial" w:cs="Arial"/>
+          <w:lang w:val="ca-ES"/>
+        </w:rPr>
+      </w:pPr>
+      <w:r>
+        <w:rPr>
+          <w:rFonts w:ascii="Arial" w:hAnsi="Arial" w:cs="Arial"/>
+          <w:lang w:val="ca-ES"/>
+        </w:rPr>
+        <w:t>Fet:</w:t>
+      </w:r>
+    </w:p>
+    <w:p>
+      <w:pPr>
+        <w:pStyle w:val="Prrafodelista"/>
+        <w:numPr>
+          <w:ilvl w:val="0"/>
+          <w:numId w:val="16"/>
+        </w:numPr>
+        <w:rPr>
+          <w:rFonts w:ascii="Arial" w:hAnsi="Arial" w:cs="Arial"/>
+          <w:lang w:val="ca-ES"/>
+        </w:rPr>
+      </w:pPr>
+      <w:r>
+        <w:rPr>
+          <w:rFonts w:ascii="Arial" w:hAnsi="Arial" w:cs="Arial"/>
+          <w:lang w:val="ca-ES"/>
+        </w:rPr>
+        <w:t xml:space="preserve">Disseny del </w:t>
+      </w:r>
+      <w:proofErr w:type="spellStart"/>
+      <w:r>
+        <w:rPr>
+          <w:rFonts w:ascii="Arial" w:hAnsi="Arial" w:cs="Arial"/>
+          <w:lang w:val="ca-ES"/>
+        </w:rPr>
+        <w:t>php</w:t>
+      </w:r>
+      <w:proofErr w:type="spellEnd"/>
+      <w:r>
+        <w:rPr>
+          <w:rFonts w:ascii="Arial" w:hAnsi="Arial" w:cs="Arial"/>
+          <w:lang w:val="ca-ES"/>
+        </w:rPr>
+        <w:t>.</w:t>
+      </w:r>
+    </w:p>
+    <w:p>
+      <w:pPr>
+        <w:pStyle w:val="Prrafodelista"/>
+        <w:numPr>
+          <w:ilvl w:val="0"/>
+          <w:numId w:val="16"/>
+        </w:numPr>
+        <w:rPr>
+          <w:rFonts w:ascii="Arial" w:hAnsi="Arial" w:cs="Arial"/>
+          <w:lang w:val="ca-ES"/>
+        </w:rPr>
+      </w:pPr>
+      <w:r>
+        <w:rPr>
+          <w:rFonts w:ascii="Arial" w:hAnsi="Arial" w:cs="Arial"/>
+          <w:lang w:val="ca-ES"/>
+        </w:rPr>
+        <w:t xml:space="preserve">Arreglar errors a la </w:t>
+      </w:r>
+      <w:proofErr w:type="spellStart"/>
+      <w:r>
+        <w:rPr>
+          <w:rFonts w:ascii="Arial" w:hAnsi="Arial" w:cs="Arial"/>
+          <w:lang w:val="ca-ES"/>
+        </w:rPr>
+        <w:t>bdd</w:t>
+      </w:r>
+      <w:proofErr w:type="spellEnd"/>
+      <w:r>
+        <w:rPr>
+          <w:rFonts w:ascii="Arial" w:hAnsi="Arial" w:cs="Arial"/>
+          <w:lang w:val="ca-ES"/>
+        </w:rPr>
+        <w:t xml:space="preserve"> y la coordinació del GitHub.</w:t>
+      </w:r>
+    </w:p>
+    <w:p>
+      <w:pPr>
+        <w:pStyle w:val="Prrafodelista"/>
+        <w:numPr>
+          <w:ilvl w:val="0"/>
+          <w:numId w:val="16"/>
+        </w:numPr>
+        <w:rPr>
+          <w:rFonts w:ascii="Arial" w:hAnsi="Arial" w:cs="Arial"/>
+          <w:lang w:val="ca-ES"/>
+        </w:rPr>
+      </w:pPr>
+      <w:r>
+        <w:rPr>
+          <w:rFonts w:ascii="Arial" w:hAnsi="Arial" w:cs="Arial"/>
+          <w:lang w:val="ca-ES"/>
+        </w:rPr>
+        <w:t>Optimitzar la cerca i arreglar erros de la cerca.</w:t>
+      </w:r>
+    </w:p>
+    <w:p>
+      <w:pPr>
+        <w:rPr>
+          <w:rFonts w:ascii="Arial" w:hAnsi="Arial" w:cs="Arial"/>
+          <w:lang w:val="ca-ES"/>
+        </w:rPr>
+      </w:pPr>
+      <w:r>
+        <w:rPr>
+          <w:rFonts w:ascii="Arial" w:hAnsi="Arial" w:cs="Arial"/>
+          <w:lang w:val="ca-ES"/>
+        </w:rPr>
+        <w:t>Opcional (nou):</w:t>
+      </w:r>
+    </w:p>
+    <w:p>
+      <w:pPr>
+        <w:pStyle w:val="Prrafodelista"/>
+        <w:numPr>
+          <w:ilvl w:val="0"/>
+          <w:numId w:val="17"/>
+        </w:numPr>
+        <w:rPr>
+          <w:rFonts w:ascii="Arial" w:hAnsi="Arial" w:cs="Arial"/>
+          <w:lang w:val="ca-ES"/>
+        </w:rPr>
+      </w:pPr>
+      <w:r>
+        <w:rPr>
+          <w:rFonts w:ascii="Arial" w:hAnsi="Arial" w:cs="Arial"/>
+          <w:lang w:val="ca-ES"/>
+        </w:rPr>
+        <w:t xml:space="preserve">Ajuntar ambdós </w:t>
+      </w:r>
+      <w:proofErr w:type="spellStart"/>
+      <w:r>
+        <w:rPr>
+          <w:rFonts w:ascii="Arial" w:hAnsi="Arial" w:cs="Arial"/>
+          <w:lang w:val="ca-ES"/>
+        </w:rPr>
+        <w:t>phps</w:t>
+      </w:r>
+      <w:proofErr w:type="spellEnd"/>
+      <w:r>
+        <w:rPr>
+          <w:rFonts w:ascii="Arial" w:hAnsi="Arial" w:cs="Arial"/>
+          <w:lang w:val="ca-ES"/>
+        </w:rPr>
+        <w:t xml:space="preserve"> en un sol i optimitzar la pàgina.</w:t>
+      </w:r>
     </w:p>
     <w:sectPr>
       <w:pgSz w:w="11906" w:h="16838"/>
@@ -3103,6 +3440,119 @@
     </w:lvl>
   </w:abstractNum>
   <w:abstractNum w:abstractNumId="5" w15:restartNumberingAfterBreak="0">
+    <w:nsid w:val="160562F6"/>
+    <w:multiLevelType w:val="hybridMultilevel"/>
+    <w:tmpl w:val="7ED8A69A"/>
+    <w:lvl w:ilvl="0" w:tplc="0C0A0001">
+      <w:start w:val="1"/>
+      <w:numFmt w:val="bullet"/>
+      <w:lvlText w:val=""/>
+      <w:lvlJc w:val="left"/>
+      <w:pPr>
+        <w:ind w:left="720" w:hanging="360"/>
+      </w:pPr>
+      <w:rPr>
+        <w:rFonts w:ascii="Symbol" w:hAnsi="Symbol" w:hint="default"/>
+      </w:rPr>
+    </w:lvl>
+    <w:lvl w:ilvl="1" w:tplc="0C0A0003" w:tentative="1">
+      <w:start w:val="1"/>
+      <w:numFmt w:val="bullet"/>
+      <w:lvlText w:val="o"/>
+      <w:lvlJc w:val="left"/>
+      <w:pPr>
+        <w:ind w:left="1440" w:hanging="360"/>
+      </w:pPr>
+      <w:rPr>
+        <w:rFonts w:ascii="Courier New" w:hAnsi="Courier New" w:cs="Courier New" w:hint="default"/>
+      </w:rPr>
+    </w:lvl>
+    <w:lvl w:ilvl="2" w:tplc="0C0A0005" w:tentative="1">
+      <w:start w:val="1"/>
+      <w:numFmt w:val="bullet"/>
+      <w:lvlText w:val=""/>
+      <w:lvlJc w:val="left"/>
+      <w:pPr>
+        <w:ind w:left="2160" w:hanging="360"/>
+      </w:pPr>
+      <w:rPr>
+        <w:rFonts w:ascii="Wingdings" w:hAnsi="Wingdings" w:hint="default"/>
+      </w:rPr>
+    </w:lvl>
+    <w:lvl w:ilvl="3" w:tplc="0C0A0001" w:tentative="1">
+      <w:start w:val="1"/>
+      <w:numFmt w:val="bullet"/>
+      <w:lvlText w:val=""/>
+      <w:lvlJc w:val="left"/>
+      <w:pPr>
+        <w:ind w:left="2880" w:hanging="360"/>
+      </w:pPr>
+      <w:rPr>
+        <w:rFonts w:ascii="Symbol" w:hAnsi="Symbol" w:hint="default"/>
+      </w:rPr>
+    </w:lvl>
+    <w:lvl w:ilvl="4" w:tplc="0C0A0003" w:tentative="1">
+      <w:start w:val="1"/>
+      <w:numFmt w:val="bullet"/>
+      <w:lvlText w:val="o"/>
+      <w:lvlJc w:val="left"/>
+      <w:pPr>
+        <w:ind w:left="3600" w:hanging="360"/>
+      </w:pPr>
+      <w:rPr>
+        <w:rFonts w:ascii="Courier New" w:hAnsi="Courier New" w:cs="Courier New" w:hint="default"/>
+      </w:rPr>
+    </w:lvl>
+    <w:lvl w:ilvl="5" w:tplc="0C0A0005" w:tentative="1">
+      <w:start w:val="1"/>
+      <w:numFmt w:val="bullet"/>
+      <w:lvlText w:val=""/>
+      <w:lvlJc w:val="left"/>
+      <w:pPr>
+        <w:ind w:left="4320" w:hanging="360"/>
+      </w:pPr>
+      <w:rPr>
+        <w:rFonts w:ascii="Wingdings" w:hAnsi="Wingdings" w:hint="default"/>
+      </w:rPr>
+    </w:lvl>
+    <w:lvl w:ilvl="6" w:tplc="0C0A0001" w:tentative="1">
+      <w:start w:val="1"/>
+      <w:numFmt w:val="bullet"/>
+      <w:lvlText w:val=""/>
+      <w:lvlJc w:val="left"/>
+      <w:pPr>
+        <w:ind w:left="5040" w:hanging="360"/>
+      </w:pPr>
+      <w:rPr>
+        <w:rFonts w:ascii="Symbol" w:hAnsi="Symbol" w:hint="default"/>
+      </w:rPr>
+    </w:lvl>
+    <w:lvl w:ilvl="7" w:tplc="0C0A0003" w:tentative="1">
+      <w:start w:val="1"/>
+      <w:numFmt w:val="bullet"/>
+      <w:lvlText w:val="o"/>
+      <w:lvlJc w:val="left"/>
+      <w:pPr>
+        <w:ind w:left="5760" w:hanging="360"/>
+      </w:pPr>
+      <w:rPr>
+        <w:rFonts w:ascii="Courier New" w:hAnsi="Courier New" w:cs="Courier New" w:hint="default"/>
+      </w:rPr>
+    </w:lvl>
+    <w:lvl w:ilvl="8" w:tplc="0C0A0005" w:tentative="1">
+      <w:start w:val="1"/>
+      <w:numFmt w:val="bullet"/>
+      <w:lvlText w:val=""/>
+      <w:lvlJc w:val="left"/>
+      <w:pPr>
+        <w:ind w:left="6480" w:hanging="360"/>
+      </w:pPr>
+      <w:rPr>
+        <w:rFonts w:ascii="Wingdings" w:hAnsi="Wingdings" w:hint="default"/>
+      </w:rPr>
+    </w:lvl>
+  </w:abstractNum>
+  <w:abstractNum w:abstractNumId="6" w15:restartNumberingAfterBreak="0">
     <w:nsid w:val="197B3453"/>
     <w:multiLevelType w:val="multilevel"/>
     <w:tmpl w:val="456CB71A"/>
@@ -3251,7 +3701,120 @@
       </w:rPr>
     </w:lvl>
   </w:abstractNum>
-  <w:abstractNum w:abstractNumId="6" w15:restartNumberingAfterBreak="0">
+  <w:abstractNum w:abstractNumId="7" w15:restartNumberingAfterBreak="0">
+    <w:nsid w:val="2F2C56E5"/>
+    <w:multiLevelType w:val="hybridMultilevel"/>
+    <w:tmpl w:val="A566DB4E"/>
+    <w:lvl w:ilvl="0" w:tplc="0C0A0001">
+      <w:start w:val="1"/>
+      <w:numFmt w:val="bullet"/>
+      <w:lvlText w:val=""/>
+      <w:lvlJc w:val="left"/>
+      <w:pPr>
+        <w:ind w:left="720" w:hanging="360"/>
+      </w:pPr>
+      <w:rPr>
+        <w:rFonts w:ascii="Symbol" w:hAnsi="Symbol" w:hint="default"/>
+      </w:rPr>
+    </w:lvl>
+    <w:lvl w:ilvl="1" w:tplc="0C0A0003" w:tentative="1">
+      <w:start w:val="1"/>
+      <w:numFmt w:val="bullet"/>
+      <w:lvlText w:val="o"/>
+      <w:lvlJc w:val="left"/>
+      <w:pPr>
+        <w:ind w:left="1440" w:hanging="360"/>
+      </w:pPr>
+      <w:rPr>
+        <w:rFonts w:ascii="Courier New" w:hAnsi="Courier New" w:cs="Courier New" w:hint="default"/>
+      </w:rPr>
+    </w:lvl>
+    <w:lvl w:ilvl="2" w:tplc="0C0A0005" w:tentative="1">
+      <w:start w:val="1"/>
+      <w:numFmt w:val="bullet"/>
+      <w:lvlText w:val=""/>
+      <w:lvlJc w:val="left"/>
+      <w:pPr>
+        <w:ind w:left="2160" w:hanging="360"/>
+      </w:pPr>
+      <w:rPr>
+        <w:rFonts w:ascii="Wingdings" w:hAnsi="Wingdings" w:hint="default"/>
+      </w:rPr>
+    </w:lvl>
+    <w:lvl w:ilvl="3" w:tplc="0C0A0001" w:tentative="1">
+      <w:start w:val="1"/>
+      <w:numFmt w:val="bullet"/>
+      <w:lvlText w:val=""/>
+      <w:lvlJc w:val="left"/>
+      <w:pPr>
+        <w:ind w:left="2880" w:hanging="360"/>
+      </w:pPr>
+      <w:rPr>
+        <w:rFonts w:ascii="Symbol" w:hAnsi="Symbol" w:hint="default"/>
+      </w:rPr>
+    </w:lvl>
+    <w:lvl w:ilvl="4" w:tplc="0C0A0003" w:tentative="1">
+      <w:start w:val="1"/>
+      <w:numFmt w:val="bullet"/>
+      <w:lvlText w:val="o"/>
+      <w:lvlJc w:val="left"/>
+      <w:pPr>
+        <w:ind w:left="3600" w:hanging="360"/>
+      </w:pPr>
+      <w:rPr>
+        <w:rFonts w:ascii="Courier New" w:hAnsi="Courier New" w:cs="Courier New" w:hint="default"/>
+      </w:rPr>
+    </w:lvl>
+    <w:lvl w:ilvl="5" w:tplc="0C0A0005" w:tentative="1">
+      <w:start w:val="1"/>
+      <w:numFmt w:val="bullet"/>
+      <w:lvlText w:val=""/>
+      <w:lvlJc w:val="left"/>
+      <w:pPr>
+        <w:ind w:left="4320" w:hanging="360"/>
+      </w:pPr>
+      <w:rPr>
+        <w:rFonts w:ascii="Wingdings" w:hAnsi="Wingdings" w:hint="default"/>
+      </w:rPr>
+    </w:lvl>
+    <w:lvl w:ilvl="6" w:tplc="0C0A0001" w:tentative="1">
+      <w:start w:val="1"/>
+      <w:numFmt w:val="bullet"/>
+      <w:lvlText w:val=""/>
+      <w:lvlJc w:val="left"/>
+      <w:pPr>
+        <w:ind w:left="5040" w:hanging="360"/>
+      </w:pPr>
+      <w:rPr>
+        <w:rFonts w:ascii="Symbol" w:hAnsi="Symbol" w:hint="default"/>
+      </w:rPr>
+    </w:lvl>
+    <w:lvl w:ilvl="7" w:tplc="0C0A0003" w:tentative="1">
+      <w:start w:val="1"/>
+      <w:numFmt w:val="bullet"/>
+      <w:lvlText w:val="o"/>
+      <w:lvlJc w:val="left"/>
+      <w:pPr>
+        <w:ind w:left="5760" w:hanging="360"/>
+      </w:pPr>
+      <w:rPr>
+        <w:rFonts w:ascii="Courier New" w:hAnsi="Courier New" w:cs="Courier New" w:hint="default"/>
+      </w:rPr>
+    </w:lvl>
+    <w:lvl w:ilvl="8" w:tplc="0C0A0005" w:tentative="1">
+      <w:start w:val="1"/>
+      <w:numFmt w:val="bullet"/>
+      <w:lvlText w:val=""/>
+      <w:lvlJc w:val="left"/>
+      <w:pPr>
+        <w:ind w:left="6480" w:hanging="360"/>
+      </w:pPr>
+      <w:rPr>
+        <w:rFonts w:ascii="Wingdings" w:hAnsi="Wingdings" w:hint="default"/>
+      </w:rPr>
+    </w:lvl>
+  </w:abstractNum>
+  <w:abstractNum w:abstractNumId="8" w15:restartNumberingAfterBreak="0">
     <w:nsid w:val="33B97C8D"/>
     <w:multiLevelType w:val="hybridMultilevel"/>
     <w:tmpl w:val="ED1A9DD8"/>
@@ -3364,7 +3927,7 @@
       </w:rPr>
     </w:lvl>
   </w:abstractNum>
-  <w:abstractNum w:abstractNumId="7" w15:restartNumberingAfterBreak="0">
+  <w:abstractNum w:abstractNumId="9" w15:restartNumberingAfterBreak="0">
     <w:nsid w:val="35802C9C"/>
     <w:multiLevelType w:val="hybridMultilevel"/>
     <w:tmpl w:val="F1E8F432"/>
@@ -3476,7 +4039,7 @@
       </w:rPr>
     </w:lvl>
   </w:abstractNum>
-  <w:abstractNum w:abstractNumId="8" w15:restartNumberingAfterBreak="0">
+  <w:abstractNum w:abstractNumId="10" w15:restartNumberingAfterBreak="0">
     <w:nsid w:val="38E32C86"/>
     <w:multiLevelType w:val="hybridMultilevel"/>
     <w:tmpl w:val="B478E37C"/>
@@ -3589,7 +4152,7 @@
       </w:rPr>
     </w:lvl>
   </w:abstractNum>
-  <w:abstractNum w:abstractNumId="9" w15:restartNumberingAfterBreak="0">
+  <w:abstractNum w:abstractNumId="11" w15:restartNumberingAfterBreak="0">
     <w:nsid w:val="44B76731"/>
     <w:multiLevelType w:val="hybridMultilevel"/>
     <w:tmpl w:val="EC202344"/>
@@ -3702,7 +4265,7 @@
       </w:rPr>
     </w:lvl>
   </w:abstractNum>
-  <w:abstractNum w:abstractNumId="10" w15:restartNumberingAfterBreak="0">
+  <w:abstractNum w:abstractNumId="12" w15:restartNumberingAfterBreak="0">
     <w:nsid w:val="54EE6C04"/>
     <w:multiLevelType w:val="hybridMultilevel"/>
     <w:tmpl w:val="51B031F2"/>
@@ -3815,7 +4378,7 @@
       </w:rPr>
     </w:lvl>
   </w:abstractNum>
-  <w:abstractNum w:abstractNumId="11" w15:restartNumberingAfterBreak="0">
+  <w:abstractNum w:abstractNumId="13" w15:restartNumberingAfterBreak="0">
     <w:nsid w:val="5B214A47"/>
     <w:multiLevelType w:val="hybridMultilevel"/>
     <w:tmpl w:val="AAEC9A08"/>
@@ -3928,7 +4491,120 @@
       </w:rPr>
     </w:lvl>
   </w:abstractNum>
-  <w:abstractNum w:abstractNumId="12" w15:restartNumberingAfterBreak="0">
+  <w:abstractNum w:abstractNumId="14" w15:restartNumberingAfterBreak="0">
+    <w:nsid w:val="63CE1898"/>
+    <w:multiLevelType w:val="hybridMultilevel"/>
+    <w:tmpl w:val="68DC3E66"/>
+    <w:lvl w:ilvl="0" w:tplc="0C0A0001">
+      <w:start w:val="1"/>
+      <w:numFmt w:val="bullet"/>
+      <w:lvlText w:val=""/>
+      <w:lvlJc w:val="left"/>
+      <w:pPr>
+        <w:ind w:left="720" w:hanging="360"/>
+      </w:pPr>
+      <w:rPr>
+        <w:rFonts w:ascii="Symbol" w:hAnsi="Symbol" w:hint="default"/>
+      </w:rPr>
+    </w:lvl>
+    <w:lvl w:ilvl="1" w:tplc="0C0A0003" w:tentative="1">
+      <w:start w:val="1"/>
+      <w:numFmt w:val="bullet"/>
+      <w:lvlText w:val="o"/>
+      <w:lvlJc w:val="left"/>
+      <w:pPr>
+        <w:ind w:left="1440" w:hanging="360"/>
+      </w:pPr>
+      <w:rPr>
+        <w:rFonts w:ascii="Courier New" w:hAnsi="Courier New" w:cs="Courier New" w:hint="default"/>
+      </w:rPr>
+    </w:lvl>
+    <w:lvl w:ilvl="2" w:tplc="0C0A0005" w:tentative="1">
+      <w:start w:val="1"/>
+      <w:numFmt w:val="bullet"/>
+      <w:lvlText w:val=""/>
+      <w:lvlJc w:val="left"/>
+      <w:pPr>
+        <w:ind w:left="2160" w:hanging="360"/>
+      </w:pPr>
+      <w:rPr>
+        <w:rFonts w:ascii="Wingdings" w:hAnsi="Wingdings" w:hint="default"/>
+      </w:rPr>
+    </w:lvl>
+    <w:lvl w:ilvl="3" w:tplc="0C0A0001" w:tentative="1">
+      <w:start w:val="1"/>
+      <w:numFmt w:val="bullet"/>
+      <w:lvlText w:val=""/>
+      <w:lvlJc w:val="left"/>
+      <w:pPr>
+        <w:ind w:left="2880" w:hanging="360"/>
+      </w:pPr>
+      <w:rPr>
+        <w:rFonts w:ascii="Symbol" w:hAnsi="Symbol" w:hint="default"/>
+      </w:rPr>
+    </w:lvl>
+    <w:lvl w:ilvl="4" w:tplc="0C0A0003" w:tentative="1">
+      <w:start w:val="1"/>
+      <w:numFmt w:val="bullet"/>
+      <w:lvlText w:val="o"/>
+      <w:lvlJc w:val="left"/>
+      <w:pPr>
+        <w:ind w:left="3600" w:hanging="360"/>
+      </w:pPr>
+      <w:rPr>
+        <w:rFonts w:ascii="Courier New" w:hAnsi="Courier New" w:cs="Courier New" w:hint="default"/>
+      </w:rPr>
+    </w:lvl>
+    <w:lvl w:ilvl="5" w:tplc="0C0A0005" w:tentative="1">
+      <w:start w:val="1"/>
+      <w:numFmt w:val="bullet"/>
+      <w:lvlText w:val=""/>
+      <w:lvlJc w:val="left"/>
+      <w:pPr>
+        <w:ind w:left="4320" w:hanging="360"/>
+      </w:pPr>
+      <w:rPr>
+        <w:rFonts w:ascii="Wingdings" w:hAnsi="Wingdings" w:hint="default"/>
+      </w:rPr>
+    </w:lvl>
+    <w:lvl w:ilvl="6" w:tplc="0C0A0001" w:tentative="1">
+      <w:start w:val="1"/>
+      <w:numFmt w:val="bullet"/>
+      <w:lvlText w:val=""/>
+      <w:lvlJc w:val="left"/>
+      <w:pPr>
+        <w:ind w:left="5040" w:hanging="360"/>
+      </w:pPr>
+      <w:rPr>
+        <w:rFonts w:ascii="Symbol" w:hAnsi="Symbol" w:hint="default"/>
+      </w:rPr>
+    </w:lvl>
+    <w:lvl w:ilvl="7" w:tplc="0C0A0003" w:tentative="1">
+      <w:start w:val="1"/>
+      <w:numFmt w:val="bullet"/>
+      <w:lvlText w:val="o"/>
+      <w:lvlJc w:val="left"/>
+      <w:pPr>
+        <w:ind w:left="5760" w:hanging="360"/>
+      </w:pPr>
+      <w:rPr>
+        <w:rFonts w:ascii="Courier New" w:hAnsi="Courier New" w:cs="Courier New" w:hint="default"/>
+      </w:rPr>
+    </w:lvl>
+    <w:lvl w:ilvl="8" w:tplc="0C0A0005" w:tentative="1">
+      <w:start w:val="1"/>
+      <w:numFmt w:val="bullet"/>
+      <w:lvlText w:val=""/>
+      <w:lvlJc w:val="left"/>
+      <w:pPr>
+        <w:ind w:left="6480" w:hanging="360"/>
+      </w:pPr>
+      <w:rPr>
+        <w:rFonts w:ascii="Wingdings" w:hAnsi="Wingdings" w:hint="default"/>
+      </w:rPr>
+    </w:lvl>
+  </w:abstractNum>
+  <w:abstractNum w:abstractNumId="15" w15:restartNumberingAfterBreak="0">
     <w:nsid w:val="6F62648C"/>
     <w:multiLevelType w:val="hybridMultilevel"/>
     <w:tmpl w:val="33FA593A"/>
@@ -4041,7 +4717,7 @@
       </w:rPr>
     </w:lvl>
   </w:abstractNum>
-  <w:abstractNum w:abstractNumId="13" w15:restartNumberingAfterBreak="0">
+  <w:abstractNum w:abstractNumId="16" w15:restartNumberingAfterBreak="0">
     <w:nsid w:val="76B4308A"/>
     <w:multiLevelType w:val="multilevel"/>
     <w:tmpl w:val="B456D240"/>
@@ -4194,43 +4870,52 @@
     <w:abstractNumId w:val="2"/>
   </w:num>
   <w:num w:numId="2">
-    <w:abstractNumId w:val="5"/>
+    <w:abstractNumId w:val="6"/>
   </w:num>
   <w:num w:numId="3">
     <w:abstractNumId w:val="0"/>
   </w:num>
   <w:num w:numId="4">
-    <w:abstractNumId w:val="13"/>
+    <w:abstractNumId w:val="16"/>
   </w:num>
   <w:num w:numId="5">
-    <w:abstractNumId w:val="7"/>
+    <w:abstractNumId w:val="9"/>
   </w:num>
   <w:num w:numId="6">
+    <w:abstractNumId w:val="12"/>
+  </w:num>
+  <w:num w:numId="7">
     <w:abstractNumId w:val="10"/>
   </w:num>
-  <w:num w:numId="7">
+  <w:num w:numId="8">
     <w:abstractNumId w:val="8"/>
-  </w:num>
-  <w:num w:numId="8">
-    <w:abstractNumId w:val="6"/>
   </w:num>
   <w:num w:numId="9">
     <w:abstractNumId w:val="1"/>
   </w:num>
   <w:num w:numId="10">
-    <w:abstractNumId w:val="9"/>
+    <w:abstractNumId w:val="11"/>
   </w:num>
   <w:num w:numId="11">
-    <w:abstractNumId w:val="12"/>
+    <w:abstractNumId w:val="15"/>
   </w:num>
   <w:num w:numId="12">
-    <w:abstractNumId w:val="11"/>
+    <w:abstractNumId w:val="13"/>
   </w:num>
   <w:num w:numId="13">
     <w:abstractNumId w:val="3"/>
   </w:num>
   <w:num w:numId="14">
     <w:abstractNumId w:val="4"/>
+  </w:num>
+  <w:num w:numId="15">
+    <w:abstractNumId w:val="5"/>
+  </w:num>
+  <w:num w:numId="16">
+    <w:abstractNumId w:val="7"/>
+  </w:num>
+  <w:num w:numId="17">
+    <w:abstractNumId w:val="14"/>
   </w:num>
 </w:numbering>
 </file>

</xml_diff>

<commit_message>
Actualització del final de clase 23/10/17
</commit_message>
<xml_diff>
--- a/Seguiment_biciescapa.docx
+++ b/Seguiment_biciescapa.docx
@@ -803,43 +803,6 @@
           <w:ilvl w:val="0"/>
           <w:numId w:val="2"/>
         </w:numPr>
-        <w:spacing w:after="0" w:line="240" w:lineRule="auto"/>
-        <w:textAlignment w:val="baseline"/>
-        <w:rPr>
-          <w:rFonts w:ascii="Arial" w:eastAsia="Times New Roman" w:hAnsi="Arial" w:cs="Arial"/>
-          <w:color w:val="000000"/>
-          <w:lang w:val="ca-ES" w:eastAsia="es-ES"/>
-        </w:rPr>
-      </w:pPr>
-      <w:r>
-        <w:rPr>
-          <w:rFonts w:ascii="Arial" w:hAnsi="Arial" w:cs="Arial"/>
-          <w:lang w:val="ca-ES"/>
-        </w:rPr>
-        <w:t xml:space="preserve">Crear una variable </w:t>
-      </w:r>
-      <w:r>
-        <w:rPr>
-          <w:rFonts w:ascii="Arial" w:hAnsi="Arial" w:cs="Arial"/>
-          <w:lang w:val="ca-ES"/>
-        </w:rPr>
-        <w:t>categoria</w:t>
-      </w:r>
-      <w:r>
-        <w:rPr>
-          <w:rFonts w:ascii="Arial" w:hAnsi="Arial" w:cs="Arial"/>
-          <w:lang w:val="ca-ES"/>
-        </w:rPr>
-        <w:t xml:space="preserve"> més gran per englobar cada tipus de anunci. </w:t>
-      </w:r>
-    </w:p>
-    <w:p>
-      <w:pPr>
-        <w:pStyle w:val="Prrafodelista"/>
-        <w:numPr>
-          <w:ilvl w:val="0"/>
-          <w:numId w:val="2"/>
-        </w:numPr>
         <w:rPr>
           <w:rFonts w:ascii="Arial" w:hAnsi="Arial" w:cs="Arial"/>
           <w:lang w:val="ca-ES"/>
@@ -866,7 +829,14 @@
           <w:rFonts w:ascii="Arial" w:hAnsi="Arial" w:cs="Arial"/>
           <w:lang w:val="ca-ES"/>
         </w:rPr>
-        <w:t xml:space="preserve"> en un sol i optimitzar la pàgina.</w:t>
+        <w:t xml:space="preserve"> e</w:t>
+      </w:r>
+      <w:r>
+        <w:rPr>
+          <w:rFonts w:ascii="Arial" w:hAnsi="Arial" w:cs="Arial"/>
+          <w:lang w:val="ca-ES"/>
+        </w:rPr>
+        <w:t>n un sol i optimitzar la pàgina – FET.</w:t>
       </w:r>
     </w:p>
     <w:p>
@@ -1141,8 +1111,6 @@
           <w:lang w:val="ca-ES" w:eastAsia="es-ES"/>
         </w:rPr>
       </w:pPr>
-      <w:bookmarkStart w:id="0" w:name="_GoBack"/>
-      <w:bookmarkEnd w:id="0"/>
       <w:r>
         <w:rPr>
           <w:rFonts w:ascii="Arial" w:eastAsia="Times New Roman" w:hAnsi="Arial" w:cs="Arial"/>
@@ -1884,54 +1852,6 @@
     </w:p>
     <w:p>
       <w:pPr>
-        <w:pStyle w:val="Prrafodelista"/>
-        <w:numPr>
-          <w:ilvl w:val="0"/>
-          <w:numId w:val="10"/>
-        </w:numPr>
-        <w:rPr>
-          <w:rFonts w:ascii="Arial" w:hAnsi="Arial" w:cs="Arial"/>
-          <w:lang w:val="ca-ES"/>
-        </w:rPr>
-      </w:pPr>
-      <w:r>
-        <w:rPr>
-          <w:rFonts w:ascii="Arial" w:hAnsi="Arial" w:cs="Arial"/>
-          <w:lang w:val="ca-ES"/>
-        </w:rPr>
-        <w:t xml:space="preserve">Crear una variable </w:t>
-      </w:r>
-      <w:r>
-        <w:rPr>
-          <w:rFonts w:ascii="Arial" w:hAnsi="Arial" w:cs="Arial"/>
-          <w:lang w:val="ca-ES"/>
-        </w:rPr>
-        <w:t>categoria</w:t>
-      </w:r>
-      <w:r>
-        <w:rPr>
-          <w:rFonts w:ascii="Arial" w:hAnsi="Arial" w:cs="Arial"/>
-          <w:lang w:val="ca-ES"/>
-        </w:rPr>
-        <w:t xml:space="preserve"> més gran per englobar cada tipus de anunci. (Per exemple: vestuari </w:t>
-      </w:r>
-      <w:r>
-        <w:rPr>
-          <w:rFonts w:ascii="Arial" w:hAnsi="Arial" w:cs="Arial"/>
-          <w:lang w:val="ca-ES"/>
-        </w:rPr>
-        <w:t>tindrà</w:t>
-      </w:r>
-      <w:r>
-        <w:rPr>
-          <w:rFonts w:ascii="Arial" w:hAnsi="Arial" w:cs="Arial"/>
-          <w:lang w:val="ca-ES"/>
-        </w:rPr>
-        <w:t xml:space="preserve"> la roba, ulleres, etc.</w:t>
-      </w:r>
-    </w:p>
-    <w:p>
-      <w:pPr>
         <w:rPr>
           <w:lang w:val="ca-ES"/>
         </w:rPr>
@@ -2415,6 +2335,24 @@
     </w:p>
     <w:p>
       <w:pPr>
+        <w:pStyle w:val="Prrafodelista"/>
+        <w:rPr>
+          <w:rFonts w:ascii="Arial" w:hAnsi="Arial" w:cs="Arial"/>
+          <w:lang w:val="ca-ES"/>
+        </w:rPr>
+      </w:pPr>
+    </w:p>
+    <w:p>
+      <w:pPr>
+        <w:pStyle w:val="Prrafodelista"/>
+        <w:rPr>
+          <w:rFonts w:ascii="Arial" w:hAnsi="Arial" w:cs="Arial"/>
+          <w:lang w:val="ca-ES"/>
+        </w:rPr>
+      </w:pPr>
+    </w:p>
+    <w:p>
+      <w:pPr>
         <w:rPr>
           <w:rFonts w:ascii="Arial" w:hAnsi="Arial" w:cs="Arial"/>
           <w:lang w:val="ca-ES"/>
@@ -2794,6 +2732,280 @@
         </w:rPr>
         <w:t xml:space="preserve"> en un sol i optimitzar la pàgina.</w:t>
       </w:r>
+    </w:p>
+    <w:p>
+      <w:pPr>
+        <w:rPr>
+          <w:lang w:val="ca-ES"/>
+        </w:rPr>
+      </w:pPr>
+      <w:r>
+        <w:rPr>
+          <w:lang w:val="ca-ES"/>
+        </w:rPr>
+        <w:t>_______</w:t>
+      </w:r>
+    </w:p>
+    <w:p>
+      <w:pPr>
+        <w:rPr>
+          <w:lang w:val="ca-ES"/>
+        </w:rPr>
+      </w:pPr>
+    </w:p>
+    <w:p>
+      <w:pPr>
+        <w:rPr>
+          <w:lang w:val="ca-ES"/>
+        </w:rPr>
+      </w:pPr>
+      <w:r>
+        <w:rPr>
+          <w:rFonts w:ascii="Arial" w:hAnsi="Arial" w:cs="Arial"/>
+          <w:lang w:val="ca-ES"/>
+        </w:rPr>
+        <w:t>23</w:t>
+      </w:r>
+      <w:r>
+        <w:rPr>
+          <w:rFonts w:ascii="Arial" w:hAnsi="Arial" w:cs="Arial"/>
+          <w:lang w:val="ca-ES"/>
+        </w:rPr>
+        <w:t>/10/17</w:t>
+      </w:r>
+    </w:p>
+    <w:p>
+      <w:pPr>
+        <w:rPr>
+          <w:rFonts w:ascii="Arial" w:hAnsi="Arial" w:cs="Arial"/>
+          <w:lang w:val="ca-ES"/>
+        </w:rPr>
+      </w:pPr>
+      <w:r>
+        <w:rPr>
+          <w:rFonts w:ascii="Arial" w:hAnsi="Arial" w:cs="Arial"/>
+          <w:lang w:val="ca-ES"/>
+        </w:rPr>
+        <w:t>Objectius:</w:t>
+      </w:r>
+    </w:p>
+    <w:p>
+      <w:pPr>
+        <w:pStyle w:val="Prrafodelista"/>
+        <w:numPr>
+          <w:ilvl w:val="0"/>
+          <w:numId w:val="17"/>
+        </w:numPr>
+        <w:rPr>
+          <w:rFonts w:ascii="Arial" w:hAnsi="Arial" w:cs="Arial"/>
+          <w:lang w:val="ca-ES"/>
+        </w:rPr>
+      </w:pPr>
+      <w:r>
+        <w:rPr>
+          <w:rFonts w:ascii="Arial" w:hAnsi="Arial" w:cs="Arial"/>
+          <w:lang w:val="ca-ES"/>
+        </w:rPr>
+        <w:t xml:space="preserve">Optimitzar els </w:t>
+      </w:r>
+      <w:proofErr w:type="spellStart"/>
+      <w:r>
+        <w:rPr>
+          <w:rFonts w:ascii="Arial" w:hAnsi="Arial" w:cs="Arial"/>
+          <w:lang w:val="ca-ES"/>
+        </w:rPr>
+        <w:t>phps</w:t>
+      </w:r>
+      <w:proofErr w:type="spellEnd"/>
+      <w:r>
+        <w:rPr>
+          <w:rFonts w:ascii="Arial" w:hAnsi="Arial" w:cs="Arial"/>
+          <w:lang w:val="ca-ES"/>
+        </w:rPr>
+        <w:t xml:space="preserve"> unint-los en una pàgina.</w:t>
+      </w:r>
+    </w:p>
+    <w:p>
+      <w:pPr>
+        <w:pStyle w:val="Prrafodelista"/>
+        <w:numPr>
+          <w:ilvl w:val="0"/>
+          <w:numId w:val="17"/>
+        </w:numPr>
+        <w:rPr>
+          <w:rFonts w:ascii="Arial" w:hAnsi="Arial" w:cs="Arial"/>
+          <w:lang w:val="ca-ES"/>
+        </w:rPr>
+      </w:pPr>
+      <w:r>
+        <w:rPr>
+          <w:rFonts w:ascii="Arial" w:hAnsi="Arial" w:cs="Arial"/>
+          <w:lang w:val="ca-ES"/>
+        </w:rPr>
+        <w:t>Crear la opció de agregar anuncis.</w:t>
+      </w:r>
+    </w:p>
+    <w:p>
+      <w:pPr>
+        <w:pStyle w:val="Prrafodelista"/>
+        <w:numPr>
+          <w:ilvl w:val="0"/>
+          <w:numId w:val="17"/>
+        </w:numPr>
+        <w:rPr>
+          <w:rFonts w:ascii="Arial" w:hAnsi="Arial" w:cs="Arial"/>
+          <w:lang w:val="ca-ES"/>
+        </w:rPr>
+      </w:pPr>
+      <w:r>
+        <w:rPr>
+          <w:rFonts w:ascii="Arial" w:hAnsi="Arial" w:cs="Arial"/>
+          <w:lang w:val="ca-ES"/>
+        </w:rPr>
+        <w:t>Arreglar errors a la cerca.</w:t>
+      </w:r>
+    </w:p>
+    <w:p>
+      <w:pPr>
+        <w:rPr>
+          <w:rFonts w:ascii="Arial" w:hAnsi="Arial" w:cs="Arial"/>
+          <w:lang w:val="ca-ES"/>
+        </w:rPr>
+      </w:pPr>
+      <w:r>
+        <w:rPr>
+          <w:rFonts w:ascii="Arial" w:hAnsi="Arial" w:cs="Arial"/>
+          <w:lang w:val="ca-ES"/>
+        </w:rPr>
+        <w:t>Fet:</w:t>
+      </w:r>
+    </w:p>
+    <w:p>
+      <w:pPr>
+        <w:pStyle w:val="Prrafodelista"/>
+        <w:numPr>
+          <w:ilvl w:val="0"/>
+          <w:numId w:val="18"/>
+        </w:numPr>
+        <w:rPr>
+          <w:rFonts w:ascii="Arial" w:hAnsi="Arial" w:cs="Arial"/>
+          <w:lang w:val="ca-ES"/>
+        </w:rPr>
+      </w:pPr>
+      <w:r>
+        <w:rPr>
+          <w:rFonts w:ascii="Arial" w:hAnsi="Arial" w:cs="Arial"/>
+          <w:lang w:val="ca-ES"/>
+        </w:rPr>
+        <w:t xml:space="preserve">Crear una taula a la </w:t>
+      </w:r>
+      <w:proofErr w:type="spellStart"/>
+      <w:r>
+        <w:rPr>
+          <w:rFonts w:ascii="Arial" w:hAnsi="Arial" w:cs="Arial"/>
+          <w:lang w:val="ca-ES"/>
+        </w:rPr>
+        <w:t>bdd</w:t>
+      </w:r>
+      <w:proofErr w:type="spellEnd"/>
+      <w:r>
+        <w:rPr>
+          <w:rFonts w:ascii="Arial" w:hAnsi="Arial" w:cs="Arial"/>
+          <w:lang w:val="ca-ES"/>
+        </w:rPr>
+        <w:t xml:space="preserve"> per a la </w:t>
+      </w:r>
+      <w:proofErr w:type="spellStart"/>
+      <w:r>
+        <w:rPr>
+          <w:rFonts w:ascii="Arial" w:hAnsi="Arial" w:cs="Arial"/>
+          <w:lang w:val="ca-ES"/>
+        </w:rPr>
+        <w:t>info</w:t>
+      </w:r>
+      <w:proofErr w:type="spellEnd"/>
+      <w:r>
+        <w:rPr>
+          <w:rFonts w:ascii="Arial" w:hAnsi="Arial" w:cs="Arial"/>
+          <w:lang w:val="ca-ES"/>
+        </w:rPr>
+        <w:t xml:space="preserve"> de l’usuari quan es </w:t>
+      </w:r>
+      <w:proofErr w:type="spellStart"/>
+      <w:r>
+        <w:rPr>
+          <w:rFonts w:ascii="Arial" w:hAnsi="Arial" w:cs="Arial"/>
+          <w:lang w:val="ca-ES"/>
+        </w:rPr>
+        <w:t>crei</w:t>
+      </w:r>
+      <w:proofErr w:type="spellEnd"/>
+      <w:r>
+        <w:rPr>
+          <w:rFonts w:ascii="Arial" w:hAnsi="Arial" w:cs="Arial"/>
+          <w:lang w:val="ca-ES"/>
+        </w:rPr>
+        <w:t xml:space="preserve"> un compte a la web.</w:t>
+      </w:r>
+    </w:p>
+    <w:p>
+      <w:pPr>
+        <w:pStyle w:val="Prrafodelista"/>
+        <w:numPr>
+          <w:ilvl w:val="0"/>
+          <w:numId w:val="18"/>
+        </w:numPr>
+        <w:rPr>
+          <w:rFonts w:ascii="Arial" w:hAnsi="Arial" w:cs="Arial"/>
+          <w:lang w:val="ca-ES"/>
+        </w:rPr>
+      </w:pPr>
+      <w:r>
+        <w:rPr>
+          <w:rFonts w:ascii="Arial" w:hAnsi="Arial" w:cs="Arial"/>
+          <w:lang w:val="ca-ES"/>
+        </w:rPr>
+        <w:t>Crear el formulari per agregar un anunci i un nou registre d’usuari.</w:t>
+      </w:r>
+    </w:p>
+    <w:p>
+      <w:pPr>
+        <w:pStyle w:val="Prrafodelista"/>
+        <w:numPr>
+          <w:ilvl w:val="0"/>
+          <w:numId w:val="18"/>
+        </w:numPr>
+        <w:rPr>
+          <w:rFonts w:ascii="Arial" w:hAnsi="Arial" w:cs="Arial"/>
+          <w:lang w:val="ca-ES"/>
+        </w:rPr>
+      </w:pPr>
+      <w:r>
+        <w:rPr>
+          <w:rFonts w:ascii="Arial" w:hAnsi="Arial" w:cs="Arial"/>
+          <w:lang w:val="ca-ES"/>
+        </w:rPr>
+        <w:t>Unir les pàgines en una i optimitzar-les.</w:t>
+      </w:r>
+    </w:p>
+    <w:p>
+      <w:pPr>
+        <w:ind w:left="360"/>
+        <w:rPr>
+          <w:rFonts w:ascii="Arial" w:hAnsi="Arial" w:cs="Arial"/>
+          <w:lang w:val="ca-ES"/>
+        </w:rPr>
+      </w:pPr>
+      <w:bookmarkStart w:id="0" w:name="_GoBack"/>
+      <w:bookmarkEnd w:id="0"/>
+    </w:p>
+    <w:p>
+      <w:pPr>
+        <w:rPr>
+          <w:rFonts w:ascii="Arial" w:hAnsi="Arial" w:cs="Arial"/>
+          <w:lang w:val="ca-ES"/>
+        </w:rPr>
+      </w:pPr>
     </w:p>
     <w:sectPr>
       <w:pgSz w:w="11906" w:h="16838"/>
@@ -3440,6 +3652,119 @@
     </w:lvl>
   </w:abstractNum>
   <w:abstractNum w:abstractNumId="5" w15:restartNumberingAfterBreak="0">
+    <w:nsid w:val="10E60A6A"/>
+    <w:multiLevelType w:val="hybridMultilevel"/>
+    <w:tmpl w:val="633682AC"/>
+    <w:lvl w:ilvl="0" w:tplc="0C0A0001">
+      <w:start w:val="1"/>
+      <w:numFmt w:val="bullet"/>
+      <w:lvlText w:val=""/>
+      <w:lvlJc w:val="left"/>
+      <w:pPr>
+        <w:ind w:left="720" w:hanging="360"/>
+      </w:pPr>
+      <w:rPr>
+        <w:rFonts w:ascii="Symbol" w:hAnsi="Symbol" w:hint="default"/>
+      </w:rPr>
+    </w:lvl>
+    <w:lvl w:ilvl="1" w:tplc="0C0A0003" w:tentative="1">
+      <w:start w:val="1"/>
+      <w:numFmt w:val="bullet"/>
+      <w:lvlText w:val="o"/>
+      <w:lvlJc w:val="left"/>
+      <w:pPr>
+        <w:ind w:left="1440" w:hanging="360"/>
+      </w:pPr>
+      <w:rPr>
+        <w:rFonts w:ascii="Courier New" w:hAnsi="Courier New" w:cs="Courier New" w:hint="default"/>
+      </w:rPr>
+    </w:lvl>
+    <w:lvl w:ilvl="2" w:tplc="0C0A0005" w:tentative="1">
+      <w:start w:val="1"/>
+      <w:numFmt w:val="bullet"/>
+      <w:lvlText w:val=""/>
+      <w:lvlJc w:val="left"/>
+      <w:pPr>
+        <w:ind w:left="2160" w:hanging="360"/>
+      </w:pPr>
+      <w:rPr>
+        <w:rFonts w:ascii="Wingdings" w:hAnsi="Wingdings" w:hint="default"/>
+      </w:rPr>
+    </w:lvl>
+    <w:lvl w:ilvl="3" w:tplc="0C0A0001" w:tentative="1">
+      <w:start w:val="1"/>
+      <w:numFmt w:val="bullet"/>
+      <w:lvlText w:val=""/>
+      <w:lvlJc w:val="left"/>
+      <w:pPr>
+        <w:ind w:left="2880" w:hanging="360"/>
+      </w:pPr>
+      <w:rPr>
+        <w:rFonts w:ascii="Symbol" w:hAnsi="Symbol" w:hint="default"/>
+      </w:rPr>
+    </w:lvl>
+    <w:lvl w:ilvl="4" w:tplc="0C0A0003" w:tentative="1">
+      <w:start w:val="1"/>
+      <w:numFmt w:val="bullet"/>
+      <w:lvlText w:val="o"/>
+      <w:lvlJc w:val="left"/>
+      <w:pPr>
+        <w:ind w:left="3600" w:hanging="360"/>
+      </w:pPr>
+      <w:rPr>
+        <w:rFonts w:ascii="Courier New" w:hAnsi="Courier New" w:cs="Courier New" w:hint="default"/>
+      </w:rPr>
+    </w:lvl>
+    <w:lvl w:ilvl="5" w:tplc="0C0A0005" w:tentative="1">
+      <w:start w:val="1"/>
+      <w:numFmt w:val="bullet"/>
+      <w:lvlText w:val=""/>
+      <w:lvlJc w:val="left"/>
+      <w:pPr>
+        <w:ind w:left="4320" w:hanging="360"/>
+      </w:pPr>
+      <w:rPr>
+        <w:rFonts w:ascii="Wingdings" w:hAnsi="Wingdings" w:hint="default"/>
+      </w:rPr>
+    </w:lvl>
+    <w:lvl w:ilvl="6" w:tplc="0C0A0001" w:tentative="1">
+      <w:start w:val="1"/>
+      <w:numFmt w:val="bullet"/>
+      <w:lvlText w:val=""/>
+      <w:lvlJc w:val="left"/>
+      <w:pPr>
+        <w:ind w:left="5040" w:hanging="360"/>
+      </w:pPr>
+      <w:rPr>
+        <w:rFonts w:ascii="Symbol" w:hAnsi="Symbol" w:hint="default"/>
+      </w:rPr>
+    </w:lvl>
+    <w:lvl w:ilvl="7" w:tplc="0C0A0003" w:tentative="1">
+      <w:start w:val="1"/>
+      <w:numFmt w:val="bullet"/>
+      <w:lvlText w:val="o"/>
+      <w:lvlJc w:val="left"/>
+      <w:pPr>
+        <w:ind w:left="5760" w:hanging="360"/>
+      </w:pPr>
+      <w:rPr>
+        <w:rFonts w:ascii="Courier New" w:hAnsi="Courier New" w:cs="Courier New" w:hint="default"/>
+      </w:rPr>
+    </w:lvl>
+    <w:lvl w:ilvl="8" w:tplc="0C0A0005" w:tentative="1">
+      <w:start w:val="1"/>
+      <w:numFmt w:val="bullet"/>
+      <w:lvlText w:val=""/>
+      <w:lvlJc w:val="left"/>
+      <w:pPr>
+        <w:ind w:left="6480" w:hanging="360"/>
+      </w:pPr>
+      <w:rPr>
+        <w:rFonts w:ascii="Wingdings" w:hAnsi="Wingdings" w:hint="default"/>
+      </w:rPr>
+    </w:lvl>
+  </w:abstractNum>
+  <w:abstractNum w:abstractNumId="6" w15:restartNumberingAfterBreak="0">
     <w:nsid w:val="160562F6"/>
     <w:multiLevelType w:val="hybridMultilevel"/>
     <w:tmpl w:val="7ED8A69A"/>
@@ -3552,7 +3877,7 @@
       </w:rPr>
     </w:lvl>
   </w:abstractNum>
-  <w:abstractNum w:abstractNumId="6" w15:restartNumberingAfterBreak="0">
+  <w:abstractNum w:abstractNumId="7" w15:restartNumberingAfterBreak="0">
     <w:nsid w:val="197B3453"/>
     <w:multiLevelType w:val="multilevel"/>
     <w:tmpl w:val="456CB71A"/>
@@ -3701,7 +4026,7 @@
       </w:rPr>
     </w:lvl>
   </w:abstractNum>
-  <w:abstractNum w:abstractNumId="7" w15:restartNumberingAfterBreak="0">
+  <w:abstractNum w:abstractNumId="8" w15:restartNumberingAfterBreak="0">
     <w:nsid w:val="2F2C56E5"/>
     <w:multiLevelType w:val="hybridMultilevel"/>
     <w:tmpl w:val="A566DB4E"/>
@@ -3814,7 +4139,7 @@
       </w:rPr>
     </w:lvl>
   </w:abstractNum>
-  <w:abstractNum w:abstractNumId="8" w15:restartNumberingAfterBreak="0">
+  <w:abstractNum w:abstractNumId="9" w15:restartNumberingAfterBreak="0">
     <w:nsid w:val="33B97C8D"/>
     <w:multiLevelType w:val="hybridMultilevel"/>
     <w:tmpl w:val="ED1A9DD8"/>
@@ -3927,7 +4252,7 @@
       </w:rPr>
     </w:lvl>
   </w:abstractNum>
-  <w:abstractNum w:abstractNumId="9" w15:restartNumberingAfterBreak="0">
+  <w:abstractNum w:abstractNumId="10" w15:restartNumberingAfterBreak="0">
     <w:nsid w:val="35802C9C"/>
     <w:multiLevelType w:val="hybridMultilevel"/>
     <w:tmpl w:val="F1E8F432"/>
@@ -4039,7 +4364,7 @@
       </w:rPr>
     </w:lvl>
   </w:abstractNum>
-  <w:abstractNum w:abstractNumId="10" w15:restartNumberingAfterBreak="0">
+  <w:abstractNum w:abstractNumId="11" w15:restartNumberingAfterBreak="0">
     <w:nsid w:val="38E32C86"/>
     <w:multiLevelType w:val="hybridMultilevel"/>
     <w:tmpl w:val="B478E37C"/>
@@ -4152,7 +4477,7 @@
       </w:rPr>
     </w:lvl>
   </w:abstractNum>
-  <w:abstractNum w:abstractNumId="11" w15:restartNumberingAfterBreak="0">
+  <w:abstractNum w:abstractNumId="12" w15:restartNumberingAfterBreak="0">
     <w:nsid w:val="44B76731"/>
     <w:multiLevelType w:val="hybridMultilevel"/>
     <w:tmpl w:val="EC202344"/>
@@ -4265,7 +4590,7 @@
       </w:rPr>
     </w:lvl>
   </w:abstractNum>
-  <w:abstractNum w:abstractNumId="12" w15:restartNumberingAfterBreak="0">
+  <w:abstractNum w:abstractNumId="13" w15:restartNumberingAfterBreak="0">
     <w:nsid w:val="54EE6C04"/>
     <w:multiLevelType w:val="hybridMultilevel"/>
     <w:tmpl w:val="51B031F2"/>
@@ -4378,7 +4703,7 @@
       </w:rPr>
     </w:lvl>
   </w:abstractNum>
-  <w:abstractNum w:abstractNumId="13" w15:restartNumberingAfterBreak="0">
+  <w:abstractNum w:abstractNumId="14" w15:restartNumberingAfterBreak="0">
     <w:nsid w:val="5B214A47"/>
     <w:multiLevelType w:val="hybridMultilevel"/>
     <w:tmpl w:val="AAEC9A08"/>
@@ -4491,7 +4816,7 @@
       </w:rPr>
     </w:lvl>
   </w:abstractNum>
-  <w:abstractNum w:abstractNumId="14" w15:restartNumberingAfterBreak="0">
+  <w:abstractNum w:abstractNumId="15" w15:restartNumberingAfterBreak="0">
     <w:nsid w:val="63CE1898"/>
     <w:multiLevelType w:val="hybridMultilevel"/>
     <w:tmpl w:val="68DC3E66"/>
@@ -4604,7 +4929,7 @@
       </w:rPr>
     </w:lvl>
   </w:abstractNum>
-  <w:abstractNum w:abstractNumId="15" w15:restartNumberingAfterBreak="0">
+  <w:abstractNum w:abstractNumId="16" w15:restartNumberingAfterBreak="0">
     <w:nsid w:val="6F62648C"/>
     <w:multiLevelType w:val="hybridMultilevel"/>
     <w:tmpl w:val="33FA593A"/>
@@ -4717,7 +5042,7 @@
       </w:rPr>
     </w:lvl>
   </w:abstractNum>
-  <w:abstractNum w:abstractNumId="16" w15:restartNumberingAfterBreak="0">
+  <w:abstractNum w:abstractNumId="17" w15:restartNumberingAfterBreak="0">
     <w:nsid w:val="76B4308A"/>
     <w:multiLevelType w:val="multilevel"/>
     <w:tmpl w:val="B456D240"/>
@@ -4870,37 +5195,37 @@
     <w:abstractNumId w:val="2"/>
   </w:num>
   <w:num w:numId="2">
-    <w:abstractNumId w:val="6"/>
+    <w:abstractNumId w:val="7"/>
   </w:num>
   <w:num w:numId="3">
     <w:abstractNumId w:val="0"/>
   </w:num>
   <w:num w:numId="4">
-    <w:abstractNumId w:val="16"/>
+    <w:abstractNumId w:val="17"/>
   </w:num>
   <w:num w:numId="5">
-    <w:abstractNumId w:val="9"/>
+    <w:abstractNumId w:val="10"/>
   </w:num>
   <w:num w:numId="6">
-    <w:abstractNumId w:val="12"/>
+    <w:abstractNumId w:val="13"/>
   </w:num>
   <w:num w:numId="7">
-    <w:abstractNumId w:val="10"/>
+    <w:abstractNumId w:val="11"/>
   </w:num>
   <w:num w:numId="8">
-    <w:abstractNumId w:val="8"/>
+    <w:abstractNumId w:val="9"/>
   </w:num>
   <w:num w:numId="9">
     <w:abstractNumId w:val="1"/>
   </w:num>
   <w:num w:numId="10">
-    <w:abstractNumId w:val="11"/>
+    <w:abstractNumId w:val="12"/>
   </w:num>
   <w:num w:numId="11">
-    <w:abstractNumId w:val="15"/>
+    <w:abstractNumId w:val="16"/>
   </w:num>
   <w:num w:numId="12">
-    <w:abstractNumId w:val="13"/>
+    <w:abstractNumId w:val="14"/>
   </w:num>
   <w:num w:numId="13">
     <w:abstractNumId w:val="3"/>
@@ -4909,13 +5234,16 @@
     <w:abstractNumId w:val="4"/>
   </w:num>
   <w:num w:numId="15">
-    <w:abstractNumId w:val="5"/>
+    <w:abstractNumId w:val="6"/>
   </w:num>
   <w:num w:numId="16">
-    <w:abstractNumId w:val="7"/>
+    <w:abstractNumId w:val="8"/>
   </w:num>
   <w:num w:numId="17">
-    <w:abstractNumId w:val="14"/>
+    <w:abstractNumId w:val="15"/>
+  </w:num>
+  <w:num w:numId="18">
+    <w:abstractNumId w:val="5"/>
   </w:num>
 </w:numbering>
 </file>

</xml_diff>

<commit_message>
Actualización del final del día 23/10/17
</commit_message>
<xml_diff>
--- a/Seguiment_biciescapa.docx
+++ b/Seguiment_biciescapa.docx
@@ -195,25 +195,7 @@
           <w:color w:val="000000"/>
           <w:lang w:val="ca-ES" w:eastAsia="es-ES"/>
         </w:rPr>
-        <w:t xml:space="preserve">Pagina web (disseny) / </w:t>
-      </w:r>
-      <w:proofErr w:type="spellStart"/>
-      <w:r>
-        <w:rPr>
-          <w:rFonts w:ascii="Arial" w:eastAsia="Times New Roman" w:hAnsi="Arial" w:cs="Arial"/>
-          <w:color w:val="000000"/>
-          <w:lang w:val="ca-ES" w:eastAsia="es-ES"/>
-        </w:rPr>
-        <w:t>css</w:t>
-      </w:r>
-      <w:proofErr w:type="spellEnd"/>
-      <w:r>
-        <w:rPr>
-          <w:rFonts w:ascii="Arial" w:eastAsia="Times New Roman" w:hAnsi="Arial" w:cs="Arial"/>
-          <w:color w:val="000000"/>
-          <w:lang w:val="ca-ES" w:eastAsia="es-ES"/>
-        </w:rPr>
-        <w:t xml:space="preserve"> - Núria</w:t>
+        <w:t>Pagina web (disseny) / css - Núria</w:t>
       </w:r>
     </w:p>
     <w:p>
@@ -454,25 +436,7 @@
           <w:color w:val="000000"/>
           <w:lang w:val="ca-ES" w:eastAsia="es-ES"/>
         </w:rPr>
-        <w:t xml:space="preserve">Creació del </w:t>
-      </w:r>
-      <w:proofErr w:type="spellStart"/>
-      <w:r>
-        <w:rPr>
-          <w:rFonts w:ascii="Arial" w:eastAsia="Times New Roman" w:hAnsi="Arial" w:cs="Arial"/>
-          <w:color w:val="000000"/>
-          <w:lang w:val="ca-ES" w:eastAsia="es-ES"/>
-        </w:rPr>
-        <w:t>css</w:t>
-      </w:r>
-      <w:proofErr w:type="spellEnd"/>
-      <w:r>
-        <w:rPr>
-          <w:rFonts w:ascii="Arial" w:eastAsia="Times New Roman" w:hAnsi="Arial" w:cs="Arial"/>
-          <w:color w:val="000000"/>
-          <w:lang w:val="ca-ES" w:eastAsia="es-ES"/>
-        </w:rPr>
-        <w:t xml:space="preserve"> (disseny) – FET.</w:t>
+        <w:t>Creació del css (disseny) – FET.</w:t>
       </w:r>
     </w:p>
     <w:p>
@@ -813,23 +777,7 @@
           <w:rFonts w:ascii="Arial" w:hAnsi="Arial" w:cs="Arial"/>
           <w:lang w:val="ca-ES"/>
         </w:rPr>
-        <w:t xml:space="preserve">Ajuntar ambdós </w:t>
-      </w:r>
-      <w:proofErr w:type="spellStart"/>
-      <w:r>
-        <w:rPr>
-          <w:rFonts w:ascii="Arial" w:hAnsi="Arial" w:cs="Arial"/>
-          <w:lang w:val="ca-ES"/>
-        </w:rPr>
-        <w:t>phps</w:t>
-      </w:r>
-      <w:proofErr w:type="spellEnd"/>
-      <w:r>
-        <w:rPr>
-          <w:rFonts w:ascii="Arial" w:hAnsi="Arial" w:cs="Arial"/>
-          <w:lang w:val="ca-ES"/>
-        </w:rPr>
-        <w:t xml:space="preserve"> e</w:t>
+        <w:t>Ajuntar ambdós phps e</w:t>
       </w:r>
       <w:r>
         <w:rPr>
@@ -952,39 +900,7 @@
           <w:rFonts w:ascii="Arial" w:eastAsia="Times New Roman" w:hAnsi="Arial" w:cs="Arial"/>
           <w:lang w:val="ca-ES" w:eastAsia="es-ES"/>
         </w:rPr>
-        <w:t xml:space="preserve">Treballarem amb un </w:t>
-      </w:r>
-      <w:proofErr w:type="spellStart"/>
-      <w:r>
-        <w:rPr>
-          <w:rFonts w:ascii="Arial" w:eastAsia="Times New Roman" w:hAnsi="Arial" w:cs="Arial"/>
-          <w:lang w:val="ca-ES" w:eastAsia="es-ES"/>
-        </w:rPr>
-        <w:t>repositori</w:t>
-      </w:r>
-      <w:proofErr w:type="spellEnd"/>
-      <w:r>
-        <w:rPr>
-          <w:rFonts w:ascii="Arial" w:eastAsia="Times New Roman" w:hAnsi="Arial" w:cs="Arial"/>
-          <w:lang w:val="ca-ES" w:eastAsia="es-ES"/>
-        </w:rPr>
-        <w:t xml:space="preserve"> a GitHub amb </w:t>
-      </w:r>
-      <w:proofErr w:type="spellStart"/>
-      <w:r>
-        <w:rPr>
-          <w:rFonts w:ascii="Arial" w:eastAsia="Times New Roman" w:hAnsi="Arial" w:cs="Arial"/>
-          <w:lang w:val="ca-ES" w:eastAsia="es-ES"/>
-        </w:rPr>
-        <w:t>commits</w:t>
-      </w:r>
-      <w:proofErr w:type="spellEnd"/>
-      <w:r>
-        <w:rPr>
-          <w:rFonts w:ascii="Arial" w:eastAsia="Times New Roman" w:hAnsi="Arial" w:cs="Arial"/>
-          <w:lang w:val="ca-ES" w:eastAsia="es-ES"/>
-        </w:rPr>
-        <w:t xml:space="preserve"> per fer el treball més </w:t>
+        <w:t xml:space="preserve">Treballarem amb un repositori a GitHub amb commits per fer el treball més </w:t>
       </w:r>
       <w:r>
         <w:rPr>
@@ -1477,25 +1393,7 @@
           <w:color w:val="000000"/>
           <w:lang w:val="ca-ES" w:eastAsia="es-ES"/>
         </w:rPr>
-        <w:t xml:space="preserve">Creació del </w:t>
-      </w:r>
-      <w:proofErr w:type="spellStart"/>
-      <w:r>
-        <w:rPr>
-          <w:rFonts w:ascii="Arial" w:eastAsia="Times New Roman" w:hAnsi="Arial" w:cs="Arial"/>
-          <w:color w:val="000000"/>
-          <w:lang w:val="ca-ES" w:eastAsia="es-ES"/>
-        </w:rPr>
-        <w:t>repositori</w:t>
-      </w:r>
-      <w:proofErr w:type="spellEnd"/>
-      <w:r>
-        <w:rPr>
-          <w:rFonts w:ascii="Arial" w:eastAsia="Times New Roman" w:hAnsi="Arial" w:cs="Arial"/>
-          <w:color w:val="000000"/>
-          <w:lang w:val="ca-ES" w:eastAsia="es-ES"/>
-        </w:rPr>
-        <w:t xml:space="preserve"> compartit a GitHub.</w:t>
+        <w:t>Creació del repositori compartit a GitHub.</w:t>
       </w:r>
     </w:p>
     <w:p>
@@ -1573,39 +1471,7 @@
           <w:rFonts w:ascii="Arial" w:hAnsi="Arial" w:cs="Arial"/>
           <w:lang w:val="ca-ES"/>
         </w:rPr>
-        <w:t xml:space="preserve">Agregar a la taula de la </w:t>
-      </w:r>
-      <w:proofErr w:type="spellStart"/>
-      <w:r>
-        <w:rPr>
-          <w:rFonts w:ascii="Arial" w:hAnsi="Arial" w:cs="Arial"/>
-          <w:lang w:val="ca-ES"/>
-        </w:rPr>
-        <w:t>bdd</w:t>
-      </w:r>
-      <w:proofErr w:type="spellEnd"/>
-      <w:r>
-        <w:rPr>
-          <w:rFonts w:ascii="Arial" w:hAnsi="Arial" w:cs="Arial"/>
-          <w:lang w:val="ca-ES"/>
-        </w:rPr>
-        <w:t xml:space="preserve"> “</w:t>
-      </w:r>
-      <w:proofErr w:type="spellStart"/>
-      <w:r>
-        <w:rPr>
-          <w:rFonts w:ascii="Arial" w:hAnsi="Arial" w:cs="Arial"/>
-          <w:lang w:val="ca-ES"/>
-        </w:rPr>
-        <w:t>anu_categoria</w:t>
-      </w:r>
-      <w:proofErr w:type="spellEnd"/>
-      <w:r>
-        <w:rPr>
-          <w:rFonts w:ascii="Arial" w:hAnsi="Arial" w:cs="Arial"/>
-          <w:lang w:val="ca-ES"/>
-        </w:rPr>
-        <w:t>” per tal de filtrar millor els anuncis segons el tipus de productes que siguin.</w:t>
+        <w:t>Agregar a la taula de la bdd “anu_categoria” per tal de filtrar millor els anuncis segons el tipus de productes que siguin.</w:t>
       </w:r>
     </w:p>
     <w:p>
@@ -1625,23 +1491,7 @@
           <w:rFonts w:ascii="Arial" w:hAnsi="Arial" w:cs="Arial"/>
           <w:lang w:val="ca-ES"/>
         </w:rPr>
-        <w:t xml:space="preserve">Acabar el filtre de cerca de forma simple i després agregar el </w:t>
-      </w:r>
-      <w:proofErr w:type="spellStart"/>
-      <w:r>
-        <w:rPr>
-          <w:rFonts w:ascii="Arial" w:hAnsi="Arial" w:cs="Arial"/>
-          <w:lang w:val="ca-ES"/>
-        </w:rPr>
-        <w:t>css</w:t>
-      </w:r>
-      <w:proofErr w:type="spellEnd"/>
-      <w:r>
-        <w:rPr>
-          <w:rFonts w:ascii="Arial" w:hAnsi="Arial" w:cs="Arial"/>
-          <w:lang w:val="ca-ES"/>
-        </w:rPr>
-        <w:t>.</w:t>
+        <w:t>Acabar el filtre de cerca de forma simple i després agregar el css.</w:t>
       </w:r>
     </w:p>
     <w:p>
@@ -1694,39 +1544,7 @@
           <w:rFonts w:ascii="Arial" w:hAnsi="Arial" w:cs="Arial"/>
           <w:lang w:val="ca-ES"/>
         </w:rPr>
-        <w:t xml:space="preserve">Agregar a la taula de la </w:t>
-      </w:r>
-      <w:proofErr w:type="spellStart"/>
-      <w:r>
-        <w:rPr>
-          <w:rFonts w:ascii="Arial" w:hAnsi="Arial" w:cs="Arial"/>
-          <w:lang w:val="ca-ES"/>
-        </w:rPr>
-        <w:t>bdd</w:t>
-      </w:r>
-      <w:proofErr w:type="spellEnd"/>
-      <w:r>
-        <w:rPr>
-          <w:rFonts w:ascii="Arial" w:hAnsi="Arial" w:cs="Arial"/>
-          <w:lang w:val="ca-ES"/>
-        </w:rPr>
-        <w:t xml:space="preserve"> “</w:t>
-      </w:r>
-      <w:proofErr w:type="spellStart"/>
-      <w:r>
-        <w:rPr>
-          <w:rFonts w:ascii="Arial" w:hAnsi="Arial" w:cs="Arial"/>
-          <w:lang w:val="ca-ES"/>
-        </w:rPr>
-        <w:t>anu_categoria</w:t>
-      </w:r>
-      <w:proofErr w:type="spellEnd"/>
-      <w:r>
-        <w:rPr>
-          <w:rFonts w:ascii="Arial" w:hAnsi="Arial" w:cs="Arial"/>
-          <w:lang w:val="ca-ES"/>
-        </w:rPr>
-        <w:t>” per tal de filtrar millor els anuncis segons el tipus de productes que siguin.</w:t>
+        <w:t>Agregar a la taula de la bdd “anu_categoria” per tal de filtrar millor els anuncis segons el tipus de productes que siguin.</w:t>
       </w:r>
     </w:p>
     <w:p>
@@ -1746,39 +1564,14 @@
           <w:rFonts w:ascii="Arial" w:hAnsi="Arial" w:cs="Arial"/>
           <w:lang w:val="ca-ES"/>
         </w:rPr>
-        <w:t xml:space="preserve">Optimitzat el codi per mostrar les opcions als desplegables i </w:t>
-      </w:r>
-      <w:proofErr w:type="spellStart"/>
-      <w:r>
-        <w:rPr>
-          <w:rFonts w:ascii="Arial" w:hAnsi="Arial" w:cs="Arial"/>
-          <w:lang w:val="ca-ES"/>
-        </w:rPr>
-        <w:t>checkboxs</w:t>
-      </w:r>
-      <w:proofErr w:type="spellEnd"/>
-      <w:r>
-        <w:rPr>
-          <w:rFonts w:ascii="Arial" w:hAnsi="Arial" w:cs="Arial"/>
-          <w:lang w:val="ca-ES"/>
-        </w:rPr>
-        <w:t xml:space="preserve"> segons la </w:t>
-      </w:r>
-      <w:proofErr w:type="spellStart"/>
-      <w:r>
-        <w:rPr>
-          <w:rFonts w:ascii="Arial" w:hAnsi="Arial" w:cs="Arial"/>
-          <w:lang w:val="ca-ES"/>
-        </w:rPr>
-        <w:t>bdd</w:t>
-      </w:r>
-      <w:proofErr w:type="spellEnd"/>
-      <w:r>
-        <w:rPr>
-          <w:rFonts w:ascii="Arial" w:hAnsi="Arial" w:cs="Arial"/>
-          <w:lang w:val="ca-ES"/>
-        </w:rPr>
-        <w:t xml:space="preserve"> en comptes de fer-ho manualment.</w:t>
+        <w:t>Optimitzat el codi per mostrar les opcions als desplegables i checkboxs</w:t>
+      </w:r>
+      <w:r>
+        <w:rPr>
+          <w:rFonts w:ascii="Arial" w:hAnsi="Arial" w:cs="Arial"/>
+          <w:lang w:val="ca-ES"/>
+        </w:rPr>
+        <w:t xml:space="preserve"> segons la bdd en comptes de fer-ho manualment.</w:t>
       </w:r>
     </w:p>
     <w:p>
@@ -1898,23 +1691,7 @@
           <w:rFonts w:ascii="Arial" w:hAnsi="Arial" w:cs="Arial"/>
           <w:lang w:val="ca-ES"/>
         </w:rPr>
-        <w:t xml:space="preserve">Comentari: La pàgina principal amb els anuncis més nous a més antics està finalitzada. Tan sols hauríem de millorar la part visual amb el </w:t>
-      </w:r>
-      <w:proofErr w:type="spellStart"/>
-      <w:r>
-        <w:rPr>
-          <w:rFonts w:ascii="Arial" w:hAnsi="Arial" w:cs="Arial"/>
-          <w:lang w:val="ca-ES"/>
-        </w:rPr>
-        <w:t>css</w:t>
-      </w:r>
-      <w:proofErr w:type="spellEnd"/>
-      <w:r>
-        <w:rPr>
-          <w:rFonts w:ascii="Arial" w:hAnsi="Arial" w:cs="Arial"/>
-          <w:lang w:val="ca-ES"/>
-        </w:rPr>
-        <w:t xml:space="preserve"> i corregir errors.</w:t>
+        <w:t>Comentari: La pàgina principal amb els anuncis més nous a més antics està finalitzada. Tan sols hauríem de millorar la part visual amb el css i corregir errors.</w:t>
       </w:r>
     </w:p>
     <w:p>
@@ -1969,23 +1746,7 @@
           <w:rFonts w:ascii="Arial" w:hAnsi="Arial" w:cs="Arial"/>
           <w:lang w:val="ca-ES"/>
         </w:rPr>
-        <w:t xml:space="preserve">Corregir la </w:t>
-      </w:r>
-      <w:proofErr w:type="spellStart"/>
-      <w:r>
-        <w:rPr>
-          <w:rFonts w:ascii="Arial" w:hAnsi="Arial" w:cs="Arial"/>
-          <w:lang w:val="ca-ES"/>
-        </w:rPr>
-        <w:t>bdd</w:t>
-      </w:r>
-      <w:proofErr w:type="spellEnd"/>
-      <w:r>
-        <w:rPr>
-          <w:rFonts w:ascii="Arial" w:hAnsi="Arial" w:cs="Arial"/>
-          <w:lang w:val="ca-ES"/>
-        </w:rPr>
-        <w:t xml:space="preserve"> per evitar errors.</w:t>
+        <w:t>Corregir la bdd per evitar errors.</w:t>
       </w:r>
     </w:p>
     <w:p>
@@ -2108,17 +1869,90 @@
           <w:rFonts w:ascii="Arial" w:hAnsi="Arial" w:cs="Arial"/>
           <w:lang w:val="ca-ES"/>
         </w:rPr>
-        <w:t xml:space="preserve">ar els productes que es mostren a la </w:t>
-      </w:r>
-      <w:proofErr w:type="spellStart"/>
-      <w:r>
-        <w:rPr>
-          <w:rFonts w:ascii="Arial" w:hAnsi="Arial" w:cs="Arial"/>
-          <w:lang w:val="ca-ES"/>
-        </w:rPr>
-        <w:t>bdd</w:t>
-      </w:r>
-      <w:proofErr w:type="spellEnd"/>
+        <w:t>ar els productes que es mostren a la bdd.</w:t>
+      </w:r>
+    </w:p>
+    <w:p>
+      <w:pPr>
+        <w:pStyle w:val="Prrafodelista"/>
+        <w:numPr>
+          <w:ilvl w:val="0"/>
+          <w:numId w:val="14"/>
+        </w:numPr>
+        <w:rPr>
+          <w:rFonts w:ascii="Arial" w:hAnsi="Arial" w:cs="Arial"/>
+          <w:lang w:val="ca-ES"/>
+        </w:rPr>
+      </w:pPr>
+      <w:r>
+        <w:rPr>
+          <w:rFonts w:ascii="Arial" w:hAnsi="Arial" w:cs="Arial"/>
+          <w:lang w:val="ca-ES"/>
+        </w:rPr>
+        <w:t>Comentar el codi de les pàgines.</w:t>
+      </w:r>
+    </w:p>
+    <w:p>
+      <w:pPr>
+        <w:pStyle w:val="Prrafodelista"/>
+        <w:numPr>
+          <w:ilvl w:val="0"/>
+          <w:numId w:val="14"/>
+        </w:numPr>
+        <w:rPr>
+          <w:rFonts w:ascii="Arial" w:hAnsi="Arial" w:cs="Arial"/>
+          <w:lang w:val="ca-ES"/>
+        </w:rPr>
+      </w:pPr>
+      <w:r>
+        <w:rPr>
+          <w:rFonts w:ascii="Arial" w:hAnsi="Arial" w:cs="Arial"/>
+          <w:lang w:val="ca-ES"/>
+        </w:rPr>
+        <w:t>Corregir erros al codi dels inputs.</w:t>
+      </w:r>
+    </w:p>
+    <w:p>
+      <w:pPr>
+        <w:rPr>
+          <w:rFonts w:ascii="Arial" w:hAnsi="Arial" w:cs="Arial"/>
+          <w:lang w:val="ca-ES"/>
+        </w:rPr>
+      </w:pPr>
+      <w:r>
+        <w:rPr>
+          <w:rFonts w:ascii="Arial" w:hAnsi="Arial" w:cs="Arial"/>
+          <w:lang w:val="ca-ES"/>
+        </w:rPr>
+        <w:t>Opcional (nou):</w:t>
+      </w:r>
+    </w:p>
+    <w:p>
+      <w:pPr>
+        <w:pStyle w:val="Prrafodelista"/>
+        <w:numPr>
+          <w:ilvl w:val="0"/>
+          <w:numId w:val="13"/>
+        </w:numPr>
+        <w:rPr>
+          <w:rFonts w:ascii="Arial" w:hAnsi="Arial" w:cs="Arial"/>
+          <w:lang w:val="ca-ES"/>
+        </w:rPr>
+      </w:pPr>
+      <w:r>
+        <w:rPr>
+          <w:rFonts w:ascii="Arial" w:hAnsi="Arial" w:cs="Arial"/>
+          <w:lang w:val="ca-ES"/>
+        </w:rPr>
+        <w:t>Mostrar amb detall el anunci que hem escollit</w:t>
+      </w:r>
+      <w:r>
+        <w:rPr>
+          <w:rFonts w:ascii="Arial" w:hAnsi="Arial" w:cs="Arial"/>
+          <w:lang w:val="ca-ES"/>
+        </w:rPr>
+        <w:t xml:space="preserve"> (una pàgina on es mostri el anunci desitjat amb detall)</w:t>
+      </w:r>
       <w:r>
         <w:rPr>
           <w:rFonts w:ascii="Arial" w:hAnsi="Arial" w:cs="Arial"/>
@@ -2129,64 +1963,81 @@
     </w:p>
     <w:p>
       <w:pPr>
+        <w:rPr>
+          <w:lang w:val="ca-ES"/>
+        </w:rPr>
+      </w:pPr>
+      <w:r>
+        <w:rPr>
+          <w:lang w:val="ca-ES"/>
+        </w:rPr>
+        <w:t>_______</w:t>
+      </w:r>
+    </w:p>
+    <w:p>
+      <w:pPr>
+        <w:rPr>
+          <w:lang w:val="ca-ES"/>
+        </w:rPr>
+      </w:pPr>
+    </w:p>
+    <w:p>
+      <w:pPr>
+        <w:rPr>
+          <w:rFonts w:ascii="Arial" w:hAnsi="Arial" w:cs="Arial"/>
+          <w:lang w:val="ca-ES"/>
+        </w:rPr>
+      </w:pPr>
+      <w:r>
+        <w:rPr>
+          <w:rFonts w:ascii="Arial" w:hAnsi="Arial" w:cs="Arial"/>
+          <w:lang w:val="ca-ES"/>
+        </w:rPr>
+        <w:t>21</w:t>
+      </w:r>
+      <w:r>
+        <w:rPr>
+          <w:rFonts w:ascii="Arial" w:hAnsi="Arial" w:cs="Arial"/>
+          <w:lang w:val="ca-ES"/>
+        </w:rPr>
+        <w:t>/10/17</w:t>
+      </w:r>
+    </w:p>
+    <w:p>
+      <w:pPr>
+        <w:rPr>
+          <w:rFonts w:ascii="Arial" w:hAnsi="Arial" w:cs="Arial"/>
+          <w:lang w:val="ca-ES"/>
+        </w:rPr>
+      </w:pPr>
+      <w:r>
+        <w:rPr>
+          <w:rFonts w:ascii="Arial" w:hAnsi="Arial" w:cs="Arial"/>
+          <w:lang w:val="ca-ES"/>
+        </w:rPr>
+        <w:t>Comentari: Hem corregit errors de la cerca amb filtres i agregat la cerca per títol (encara per acabar). El dia d’avui s’ha centrat en corregir errors abans de continuar i assegurar que la cerca no pot admetre errors.</w:t>
+      </w:r>
+    </w:p>
+    <w:p>
+      <w:pPr>
+        <w:rPr>
+          <w:rFonts w:ascii="Arial" w:hAnsi="Arial" w:cs="Arial"/>
+          <w:lang w:val="ca-ES"/>
+        </w:rPr>
+      </w:pPr>
+      <w:r>
+        <w:rPr>
+          <w:rFonts w:ascii="Arial" w:hAnsi="Arial" w:cs="Arial"/>
+          <w:lang w:val="ca-ES"/>
+        </w:rPr>
+        <w:t>Objectius:</w:t>
+      </w:r>
+    </w:p>
+    <w:p>
+      <w:pPr>
         <w:pStyle w:val="Prrafodelista"/>
         <w:numPr>
           <w:ilvl w:val="0"/>
-          <w:numId w:val="14"/>
-        </w:numPr>
-        <w:rPr>
-          <w:rFonts w:ascii="Arial" w:hAnsi="Arial" w:cs="Arial"/>
-          <w:lang w:val="ca-ES"/>
-        </w:rPr>
-      </w:pPr>
-      <w:r>
-        <w:rPr>
-          <w:rFonts w:ascii="Arial" w:hAnsi="Arial" w:cs="Arial"/>
-          <w:lang w:val="ca-ES"/>
-        </w:rPr>
-        <w:t>Comentar el codi de les pàgines.</w:t>
-      </w:r>
-    </w:p>
-    <w:p>
-      <w:pPr>
-        <w:pStyle w:val="Prrafodelista"/>
-        <w:numPr>
-          <w:ilvl w:val="0"/>
-          <w:numId w:val="14"/>
-        </w:numPr>
-        <w:rPr>
-          <w:rFonts w:ascii="Arial" w:hAnsi="Arial" w:cs="Arial"/>
-          <w:lang w:val="ca-ES"/>
-        </w:rPr>
-      </w:pPr>
-      <w:r>
-        <w:rPr>
-          <w:rFonts w:ascii="Arial" w:hAnsi="Arial" w:cs="Arial"/>
-          <w:lang w:val="ca-ES"/>
-        </w:rPr>
-        <w:t>Corregir erros al codi dels inputs.</w:t>
-      </w:r>
-    </w:p>
-    <w:p>
-      <w:pPr>
-        <w:rPr>
-          <w:rFonts w:ascii="Arial" w:hAnsi="Arial" w:cs="Arial"/>
-          <w:lang w:val="ca-ES"/>
-        </w:rPr>
-      </w:pPr>
-      <w:r>
-        <w:rPr>
-          <w:rFonts w:ascii="Arial" w:hAnsi="Arial" w:cs="Arial"/>
-          <w:lang w:val="ca-ES"/>
-        </w:rPr>
-        <w:t>Opcional (nou):</w:t>
-      </w:r>
-    </w:p>
-    <w:p>
-      <w:pPr>
-        <w:pStyle w:val="Prrafodelista"/>
-        <w:numPr>
-          <w:ilvl w:val="0"/>
           <w:numId w:val="13"/>
         </w:numPr>
         <w:rPr>
@@ -2199,129 +2050,7 @@
           <w:rFonts w:ascii="Arial" w:hAnsi="Arial" w:cs="Arial"/>
           <w:lang w:val="ca-ES"/>
         </w:rPr>
-        <w:t>Mostrar amb detall el anunci que hem escollit</w:t>
-      </w:r>
-      <w:r>
-        <w:rPr>
-          <w:rFonts w:ascii="Arial" w:hAnsi="Arial" w:cs="Arial"/>
-          <w:lang w:val="ca-ES"/>
-        </w:rPr>
-        <w:t xml:space="preserve"> (una pàgina on es mostri el anunci desitjat amb detall)</w:t>
-      </w:r>
-      <w:r>
-        <w:rPr>
-          <w:rFonts w:ascii="Arial" w:hAnsi="Arial" w:cs="Arial"/>
-          <w:lang w:val="ca-ES"/>
-        </w:rPr>
-        <w:t>.</w:t>
-      </w:r>
-    </w:p>
-    <w:p>
-      <w:pPr>
-        <w:rPr>
-          <w:lang w:val="ca-ES"/>
-        </w:rPr>
-      </w:pPr>
-      <w:r>
-        <w:rPr>
-          <w:lang w:val="ca-ES"/>
-        </w:rPr>
-        <w:t>_______</w:t>
-      </w:r>
-    </w:p>
-    <w:p>
-      <w:pPr>
-        <w:rPr>
-          <w:lang w:val="ca-ES"/>
-        </w:rPr>
-      </w:pPr>
-    </w:p>
-    <w:p>
-      <w:pPr>
-        <w:rPr>
-          <w:rFonts w:ascii="Arial" w:hAnsi="Arial" w:cs="Arial"/>
-          <w:lang w:val="ca-ES"/>
-        </w:rPr>
-      </w:pPr>
-      <w:r>
-        <w:rPr>
-          <w:rFonts w:ascii="Arial" w:hAnsi="Arial" w:cs="Arial"/>
-          <w:lang w:val="ca-ES"/>
-        </w:rPr>
-        <w:t>21</w:t>
-      </w:r>
-      <w:r>
-        <w:rPr>
-          <w:rFonts w:ascii="Arial" w:hAnsi="Arial" w:cs="Arial"/>
-          <w:lang w:val="ca-ES"/>
-        </w:rPr>
-        <w:t>/10/17</w:t>
-      </w:r>
-    </w:p>
-    <w:p>
-      <w:pPr>
-        <w:rPr>
-          <w:rFonts w:ascii="Arial" w:hAnsi="Arial" w:cs="Arial"/>
-          <w:lang w:val="ca-ES"/>
-        </w:rPr>
-      </w:pPr>
-      <w:r>
-        <w:rPr>
-          <w:rFonts w:ascii="Arial" w:hAnsi="Arial" w:cs="Arial"/>
-          <w:lang w:val="ca-ES"/>
-        </w:rPr>
-        <w:t>Comentari: Hem corregit errors de la cerca amb filtres i agregat la cerca per títol (encara per acabar). El dia d’avui s’ha centrat en corregir errors abans de continuar i assegurar que la cerca no pot admetre errors.</w:t>
-      </w:r>
-    </w:p>
-    <w:p>
-      <w:pPr>
-        <w:rPr>
-          <w:rFonts w:ascii="Arial" w:hAnsi="Arial" w:cs="Arial"/>
-          <w:lang w:val="ca-ES"/>
-        </w:rPr>
-      </w:pPr>
-      <w:r>
-        <w:rPr>
-          <w:rFonts w:ascii="Arial" w:hAnsi="Arial" w:cs="Arial"/>
-          <w:lang w:val="ca-ES"/>
-        </w:rPr>
-        <w:t>Objectius:</w:t>
-      </w:r>
-    </w:p>
-    <w:p>
-      <w:pPr>
-        <w:pStyle w:val="Prrafodelista"/>
-        <w:numPr>
-          <w:ilvl w:val="0"/>
-          <w:numId w:val="13"/>
-        </w:numPr>
-        <w:rPr>
-          <w:rFonts w:ascii="Arial" w:hAnsi="Arial" w:cs="Arial"/>
-          <w:lang w:val="ca-ES"/>
-        </w:rPr>
-      </w:pPr>
-      <w:r>
-        <w:rPr>
-          <w:rFonts w:ascii="Arial" w:hAnsi="Arial" w:cs="Arial"/>
-          <w:lang w:val="ca-ES"/>
-        </w:rPr>
-        <w:t xml:space="preserve">Corregir errors de codi / </w:t>
-      </w:r>
-      <w:proofErr w:type="spellStart"/>
-      <w:r>
-        <w:rPr>
-          <w:rFonts w:ascii="Arial" w:hAnsi="Arial" w:cs="Arial"/>
-          <w:lang w:val="ca-ES"/>
-        </w:rPr>
-        <w:t>bdd</w:t>
-      </w:r>
-      <w:proofErr w:type="spellEnd"/>
-      <w:r>
-        <w:rPr>
-          <w:rFonts w:ascii="Arial" w:hAnsi="Arial" w:cs="Arial"/>
-          <w:lang w:val="ca-ES"/>
-        </w:rPr>
-        <w:t>.</w:t>
+        <w:t>Corregir errors de codi / bdd.</w:t>
       </w:r>
     </w:p>
     <w:p>
@@ -2384,23 +2113,7 @@
           <w:rFonts w:ascii="Arial" w:hAnsi="Arial" w:cs="Arial"/>
           <w:lang w:val="ca-ES"/>
         </w:rPr>
-        <w:t>Corregir errors a l’hora de cercar amb filtres (</w:t>
-      </w:r>
-      <w:proofErr w:type="spellStart"/>
-      <w:r>
-        <w:rPr>
-          <w:rFonts w:ascii="Arial" w:hAnsi="Arial" w:cs="Arial"/>
-          <w:lang w:val="ca-ES"/>
-        </w:rPr>
-        <w:t>checkboxs</w:t>
-      </w:r>
-      <w:proofErr w:type="spellEnd"/>
-      <w:r>
-        <w:rPr>
-          <w:rFonts w:ascii="Arial" w:hAnsi="Arial" w:cs="Arial"/>
-          <w:lang w:val="ca-ES"/>
-        </w:rPr>
-        <w:t>).</w:t>
+        <w:t>Corregir errors a l’hora de cercar amb filtres (checkboxs).</w:t>
       </w:r>
     </w:p>
     <w:p>
@@ -2516,23 +2229,7 @@
           <w:rFonts w:ascii="Arial" w:hAnsi="Arial" w:cs="Arial"/>
           <w:lang w:val="ca-ES"/>
         </w:rPr>
-        <w:t xml:space="preserve">Arreglar errors a la </w:t>
-      </w:r>
-      <w:proofErr w:type="spellStart"/>
-      <w:r>
-        <w:rPr>
-          <w:rFonts w:ascii="Arial" w:hAnsi="Arial" w:cs="Arial"/>
-          <w:lang w:val="ca-ES"/>
-        </w:rPr>
-        <w:t>bdd</w:t>
-      </w:r>
-      <w:proofErr w:type="spellEnd"/>
-      <w:r>
-        <w:rPr>
-          <w:rFonts w:ascii="Arial" w:hAnsi="Arial" w:cs="Arial"/>
-          <w:lang w:val="ca-ES"/>
-        </w:rPr>
-        <w:t>.</w:t>
+        <w:t>Arreglar errors a la bdd.</w:t>
       </w:r>
     </w:p>
     <w:p>
@@ -2607,23 +2304,7 @@
           <w:rFonts w:ascii="Arial" w:hAnsi="Arial" w:cs="Arial"/>
           <w:lang w:val="ca-ES"/>
         </w:rPr>
-        <w:t xml:space="preserve">Disseny del </w:t>
-      </w:r>
-      <w:proofErr w:type="spellStart"/>
-      <w:r>
-        <w:rPr>
-          <w:rFonts w:ascii="Arial" w:hAnsi="Arial" w:cs="Arial"/>
-          <w:lang w:val="ca-ES"/>
-        </w:rPr>
-        <w:t>php</w:t>
-      </w:r>
-      <w:proofErr w:type="spellEnd"/>
-      <w:r>
-        <w:rPr>
-          <w:rFonts w:ascii="Arial" w:hAnsi="Arial" w:cs="Arial"/>
-          <w:lang w:val="ca-ES"/>
-        </w:rPr>
-        <w:t>.</w:t>
+        <w:t>Disseny del php.</w:t>
       </w:r>
     </w:p>
     <w:p>
@@ -2643,23 +2324,7 @@
           <w:rFonts w:ascii="Arial" w:hAnsi="Arial" w:cs="Arial"/>
           <w:lang w:val="ca-ES"/>
         </w:rPr>
-        <w:t xml:space="preserve">Arreglar errors a la </w:t>
-      </w:r>
-      <w:proofErr w:type="spellStart"/>
-      <w:r>
-        <w:rPr>
-          <w:rFonts w:ascii="Arial" w:hAnsi="Arial" w:cs="Arial"/>
-          <w:lang w:val="ca-ES"/>
-        </w:rPr>
-        <w:t>bdd</w:t>
-      </w:r>
-      <w:proofErr w:type="spellEnd"/>
-      <w:r>
-        <w:rPr>
-          <w:rFonts w:ascii="Arial" w:hAnsi="Arial" w:cs="Arial"/>
-          <w:lang w:val="ca-ES"/>
-        </w:rPr>
-        <w:t xml:space="preserve"> y la coordinació del GitHub.</w:t>
+        <w:t>Arreglar errors a la bdd y la coordinació del GitHub.</w:t>
       </w:r>
     </w:p>
     <w:p>
@@ -2714,23 +2379,7 @@
           <w:rFonts w:ascii="Arial" w:hAnsi="Arial" w:cs="Arial"/>
           <w:lang w:val="ca-ES"/>
         </w:rPr>
-        <w:t xml:space="preserve">Ajuntar ambdós </w:t>
-      </w:r>
-      <w:proofErr w:type="spellStart"/>
-      <w:r>
-        <w:rPr>
-          <w:rFonts w:ascii="Arial" w:hAnsi="Arial" w:cs="Arial"/>
-          <w:lang w:val="ca-ES"/>
-        </w:rPr>
-        <w:t>phps</w:t>
-      </w:r>
-      <w:proofErr w:type="spellEnd"/>
-      <w:r>
-        <w:rPr>
-          <w:rFonts w:ascii="Arial" w:hAnsi="Arial" w:cs="Arial"/>
-          <w:lang w:val="ca-ES"/>
-        </w:rPr>
-        <w:t xml:space="preserve"> en un sol i optimitzar la pàgina.</w:t>
+        <w:t>Ajuntar ambdós phps en un sol i optimitzar la pàgina.</w:t>
       </w:r>
     </w:p>
     <w:p>
@@ -2806,23 +2455,7 @@
           <w:rFonts w:ascii="Arial" w:hAnsi="Arial" w:cs="Arial"/>
           <w:lang w:val="ca-ES"/>
         </w:rPr>
-        <w:t xml:space="preserve">Optimitzar els </w:t>
-      </w:r>
-      <w:proofErr w:type="spellStart"/>
-      <w:r>
-        <w:rPr>
-          <w:rFonts w:ascii="Arial" w:hAnsi="Arial" w:cs="Arial"/>
-          <w:lang w:val="ca-ES"/>
-        </w:rPr>
-        <w:t>phps</w:t>
-      </w:r>
-      <w:proofErr w:type="spellEnd"/>
-      <w:r>
-        <w:rPr>
-          <w:rFonts w:ascii="Arial" w:hAnsi="Arial" w:cs="Arial"/>
-          <w:lang w:val="ca-ES"/>
-        </w:rPr>
-        <w:t xml:space="preserve"> unint-los en una pàgina.</w:t>
+        <w:t>Optimitzar els phps unint-los en una pàgina.</w:t>
       </w:r>
     </w:p>
     <w:p>
@@ -2897,55 +2530,7 @@
           <w:rFonts w:ascii="Arial" w:hAnsi="Arial" w:cs="Arial"/>
           <w:lang w:val="ca-ES"/>
         </w:rPr>
-        <w:t xml:space="preserve">Crear una taula a la </w:t>
-      </w:r>
-      <w:proofErr w:type="spellStart"/>
-      <w:r>
-        <w:rPr>
-          <w:rFonts w:ascii="Arial" w:hAnsi="Arial" w:cs="Arial"/>
-          <w:lang w:val="ca-ES"/>
-        </w:rPr>
-        <w:t>bdd</w:t>
-      </w:r>
-      <w:proofErr w:type="spellEnd"/>
-      <w:r>
-        <w:rPr>
-          <w:rFonts w:ascii="Arial" w:hAnsi="Arial" w:cs="Arial"/>
-          <w:lang w:val="ca-ES"/>
-        </w:rPr>
-        <w:t xml:space="preserve"> per a la </w:t>
-      </w:r>
-      <w:proofErr w:type="spellStart"/>
-      <w:r>
-        <w:rPr>
-          <w:rFonts w:ascii="Arial" w:hAnsi="Arial" w:cs="Arial"/>
-          <w:lang w:val="ca-ES"/>
-        </w:rPr>
-        <w:t>info</w:t>
-      </w:r>
-      <w:proofErr w:type="spellEnd"/>
-      <w:r>
-        <w:rPr>
-          <w:rFonts w:ascii="Arial" w:hAnsi="Arial" w:cs="Arial"/>
-          <w:lang w:val="ca-ES"/>
-        </w:rPr>
-        <w:t xml:space="preserve"> de l’usuari quan es </w:t>
-      </w:r>
-      <w:proofErr w:type="spellStart"/>
-      <w:r>
-        <w:rPr>
-          <w:rFonts w:ascii="Arial" w:hAnsi="Arial" w:cs="Arial"/>
-          <w:lang w:val="ca-ES"/>
-        </w:rPr>
-        <w:t>crei</w:t>
-      </w:r>
-      <w:proofErr w:type="spellEnd"/>
-      <w:r>
-        <w:rPr>
-          <w:rFonts w:ascii="Arial" w:hAnsi="Arial" w:cs="Arial"/>
-          <w:lang w:val="ca-ES"/>
-        </w:rPr>
-        <w:t xml:space="preserve"> un compte a la web.</w:t>
+        <w:t>Crear una taula a la bdd per a la info de l’usuari quan es crei un compte a la web.</w:t>
       </w:r>
     </w:p>
     <w:p>
@@ -2990,14 +2575,61 @@
     </w:p>
     <w:p>
       <w:pPr>
-        <w:ind w:left="360"/>
-        <w:rPr>
-          <w:rFonts w:ascii="Arial" w:hAnsi="Arial" w:cs="Arial"/>
-          <w:lang w:val="ca-ES"/>
-        </w:rPr>
-      </w:pPr>
+        <w:pStyle w:val="Prrafodelista"/>
+        <w:numPr>
+          <w:ilvl w:val="0"/>
+          <w:numId w:val="18"/>
+        </w:numPr>
+        <w:rPr>
+          <w:rFonts w:ascii="Arial" w:hAnsi="Arial" w:cs="Arial"/>
+          <w:lang w:val="ca-ES"/>
+        </w:rPr>
+      </w:pPr>
+      <w:r>
+        <w:rPr>
+          <w:rFonts w:ascii="Arial" w:hAnsi="Arial" w:cs="Arial"/>
+          <w:lang w:val="ca-ES"/>
+        </w:rPr>
+        <w:t>Crear un div per la introducció de dades al registre de usuari (PENDENT).</w:t>
+      </w:r>
+    </w:p>
+    <w:p>
+      <w:pPr>
+        <w:pStyle w:val="Prrafodelista"/>
+        <w:numPr>
+          <w:ilvl w:val="0"/>
+          <w:numId w:val="18"/>
+        </w:numPr>
+        <w:rPr>
+          <w:rFonts w:ascii="Arial" w:hAnsi="Arial" w:cs="Arial"/>
+          <w:lang w:val="ca-ES"/>
+        </w:rPr>
+      </w:pPr>
+      <w:r>
+        <w:rPr>
+          <w:rFonts w:ascii="Arial" w:hAnsi="Arial" w:cs="Arial"/>
+          <w:lang w:val="ca-ES"/>
+        </w:rPr>
+        <w:t>Millorar el css</w:t>
+      </w:r>
       <w:bookmarkStart w:id="0" w:name="_GoBack"/>
       <w:bookmarkEnd w:id="0"/>
+      <w:r>
+        <w:rPr>
+          <w:rFonts w:ascii="Arial" w:hAnsi="Arial" w:cs="Arial"/>
+          <w:lang w:val="ca-ES"/>
+        </w:rPr>
+        <w:t>.</w:t>
+      </w:r>
+    </w:p>
+    <w:p>
+      <w:pPr>
+        <w:ind w:left="360"/>
+        <w:rPr>
+          <w:rFonts w:ascii="Arial" w:hAnsi="Arial" w:cs="Arial"/>
+          <w:lang w:val="ca-ES"/>
+        </w:rPr>
+      </w:pPr>
     </w:p>
     <w:p>
       <w:pPr>

</xml_diff>

<commit_message>
Actualització del final del projecte
</commit_message>
<xml_diff>
--- a/Seguiment_biciescapa.docx
+++ b/Seguiment_biciescapa.docx
@@ -2612,32 +2612,291 @@
         </w:rPr>
         <w:t>Millorar el css</w:t>
       </w:r>
+      <w:r>
+        <w:rPr>
+          <w:rFonts w:ascii="Arial" w:hAnsi="Arial" w:cs="Arial"/>
+          <w:lang w:val="ca-ES"/>
+        </w:rPr>
+        <w:t>.</w:t>
+      </w:r>
+    </w:p>
+    <w:p>
+      <w:pPr>
+        <w:rPr>
+          <w:lang w:val="ca-ES"/>
+        </w:rPr>
+      </w:pPr>
+      <w:r>
+        <w:rPr>
+          <w:lang w:val="ca-ES"/>
+        </w:rPr>
+        <w:t>_______</w:t>
+      </w:r>
+    </w:p>
+    <w:p>
+      <w:pPr>
+        <w:rPr>
+          <w:rFonts w:ascii="Arial" w:hAnsi="Arial" w:cs="Arial"/>
+          <w:lang w:val="ca-ES"/>
+        </w:rPr>
+      </w:pPr>
+    </w:p>
+    <w:p>
+      <w:pPr>
+        <w:rPr>
+          <w:rFonts w:ascii="Arial" w:hAnsi="Arial" w:cs="Arial"/>
+          <w:lang w:val="ca-ES"/>
+        </w:rPr>
+      </w:pPr>
+      <w:r>
+        <w:rPr>
+          <w:rFonts w:ascii="Arial" w:hAnsi="Arial" w:cs="Arial"/>
+          <w:lang w:val="ca-ES"/>
+        </w:rPr>
+        <w:t>23</w:t>
+      </w:r>
+      <w:r>
+        <w:rPr>
+          <w:rFonts w:ascii="Arial" w:hAnsi="Arial" w:cs="Arial"/>
+          <w:lang w:val="ca-ES"/>
+        </w:rPr>
+        <w:t>/10/17</w:t>
+      </w:r>
+    </w:p>
+    <w:p>
+      <w:pPr>
+        <w:rPr>
+          <w:rFonts w:ascii="Arial" w:hAnsi="Arial" w:cs="Arial"/>
+          <w:lang w:val="ca-ES"/>
+        </w:rPr>
+      </w:pPr>
+      <w:r>
+        <w:rPr>
+          <w:rFonts w:ascii="Arial" w:hAnsi="Arial" w:cs="Arial"/>
+          <w:lang w:val="ca-ES"/>
+        </w:rPr>
+        <w:t>Comentaris: Hem descartat la idea de crear una foregin key per crear els anuncis per complicacions.</w:t>
+      </w:r>
+    </w:p>
+    <w:p>
+      <w:pPr>
+        <w:rPr>
+          <w:lang w:val="ca-ES"/>
+        </w:rPr>
+      </w:pPr>
+    </w:p>
+    <w:p>
+      <w:pPr>
+        <w:rPr>
+          <w:rFonts w:ascii="Arial" w:hAnsi="Arial" w:cs="Arial"/>
+          <w:lang w:val="ca-ES"/>
+        </w:rPr>
+      </w:pPr>
+      <w:r>
+        <w:rPr>
+          <w:rFonts w:ascii="Arial" w:hAnsi="Arial" w:cs="Arial"/>
+          <w:lang w:val="ca-ES"/>
+        </w:rPr>
+        <w:lastRenderedPageBreak/>
+        <w:t>Objectius:</w:t>
+      </w:r>
+    </w:p>
+    <w:p>
+      <w:pPr>
+        <w:pStyle w:val="Prrafodelista"/>
+        <w:numPr>
+          <w:ilvl w:val="0"/>
+          <w:numId w:val="19"/>
+        </w:numPr>
+        <w:rPr>
+          <w:rFonts w:ascii="Arial" w:hAnsi="Arial" w:cs="Arial"/>
+          <w:lang w:val="ca-ES"/>
+        </w:rPr>
+      </w:pPr>
+      <w:r>
+        <w:rPr>
+          <w:rFonts w:ascii="Arial" w:hAnsi="Arial" w:cs="Arial"/>
+          <w:lang w:val="ca-ES"/>
+        </w:rPr>
+        <w:t>Acabar la opció de crear anuncis.</w:t>
+      </w:r>
+    </w:p>
+    <w:p>
+      <w:pPr>
+        <w:pStyle w:val="Prrafodelista"/>
+        <w:numPr>
+          <w:ilvl w:val="0"/>
+          <w:numId w:val="19"/>
+        </w:numPr>
+        <w:rPr>
+          <w:rFonts w:ascii="Arial" w:hAnsi="Arial" w:cs="Arial"/>
+          <w:lang w:val="ca-ES"/>
+        </w:rPr>
+      </w:pPr>
+      <w:r>
+        <w:rPr>
+          <w:rFonts w:ascii="Arial" w:hAnsi="Arial" w:cs="Arial"/>
+          <w:lang w:val="ca-ES"/>
+        </w:rPr>
+        <w:t>Mostrar en detall un cop li fas clic a un anunci.</w:t>
+      </w:r>
+    </w:p>
+    <w:p>
+      <w:pPr>
+        <w:pStyle w:val="Prrafodelista"/>
+        <w:numPr>
+          <w:ilvl w:val="0"/>
+          <w:numId w:val="19"/>
+        </w:numPr>
+        <w:rPr>
+          <w:rFonts w:ascii="Arial" w:hAnsi="Arial" w:cs="Arial"/>
+          <w:lang w:val="ca-ES"/>
+        </w:rPr>
+      </w:pPr>
+      <w:r>
+        <w:rPr>
+          <w:rFonts w:ascii="Arial" w:hAnsi="Arial" w:cs="Arial"/>
+          <w:lang w:val="ca-ES"/>
+        </w:rPr>
+        <w:t>Crear opció de registre de dades.</w:t>
+      </w:r>
+    </w:p>
+    <w:p>
+      <w:pPr>
+        <w:pStyle w:val="Prrafodelista"/>
+        <w:numPr>
+          <w:ilvl w:val="0"/>
+          <w:numId w:val="19"/>
+        </w:numPr>
+        <w:rPr>
+          <w:rFonts w:ascii="Arial" w:hAnsi="Arial" w:cs="Arial"/>
+          <w:lang w:val="ca-ES"/>
+        </w:rPr>
+      </w:pPr>
+      <w:r>
+        <w:rPr>
+          <w:rFonts w:ascii="Arial" w:hAnsi="Arial" w:cs="Arial"/>
+          <w:lang w:val="ca-ES"/>
+        </w:rPr>
+        <w:t>Actualització de la bdd.</w:t>
+      </w:r>
+    </w:p>
+    <w:p>
+      <w:pPr>
+        <w:rPr>
+          <w:rFonts w:ascii="Arial" w:hAnsi="Arial" w:cs="Arial"/>
+          <w:lang w:val="ca-ES"/>
+        </w:rPr>
+      </w:pPr>
+      <w:r>
+        <w:rPr>
+          <w:rFonts w:ascii="Arial" w:hAnsi="Arial" w:cs="Arial"/>
+          <w:lang w:val="ca-ES"/>
+        </w:rPr>
+        <w:t>Fet:</w:t>
+      </w:r>
+    </w:p>
+    <w:p>
+      <w:pPr>
+        <w:pStyle w:val="Prrafodelista"/>
+        <w:numPr>
+          <w:ilvl w:val="0"/>
+          <w:numId w:val="20"/>
+        </w:numPr>
+        <w:rPr>
+          <w:rFonts w:ascii="Arial" w:hAnsi="Arial" w:cs="Arial"/>
+          <w:lang w:val="ca-ES"/>
+        </w:rPr>
+      </w:pPr>
+      <w:r>
+        <w:rPr>
+          <w:rFonts w:ascii="Arial" w:hAnsi="Arial" w:cs="Arial"/>
+          <w:lang w:val="ca-ES"/>
+        </w:rPr>
+        <w:t>Acabar la opció de crear anuncis.</w:t>
+      </w:r>
+    </w:p>
+    <w:p>
+      <w:pPr>
+        <w:pStyle w:val="Prrafodelista"/>
+        <w:numPr>
+          <w:ilvl w:val="0"/>
+          <w:numId w:val="20"/>
+        </w:numPr>
+        <w:rPr>
+          <w:rFonts w:ascii="Arial" w:hAnsi="Arial" w:cs="Arial"/>
+          <w:lang w:val="ca-ES"/>
+        </w:rPr>
+      </w:pPr>
+      <w:r>
+        <w:rPr>
+          <w:rFonts w:ascii="Arial" w:hAnsi="Arial" w:cs="Arial"/>
+          <w:lang w:val="ca-ES"/>
+        </w:rPr>
+        <w:t>Fer la pàgina responsive.</w:t>
+      </w:r>
+    </w:p>
+    <w:p>
+      <w:pPr>
+        <w:pStyle w:val="Prrafodelista"/>
+        <w:numPr>
+          <w:ilvl w:val="0"/>
+          <w:numId w:val="20"/>
+        </w:numPr>
+        <w:rPr>
+          <w:rFonts w:ascii="Arial" w:hAnsi="Arial" w:cs="Arial"/>
+          <w:lang w:val="ca-ES"/>
+        </w:rPr>
+      </w:pPr>
+      <w:r>
+        <w:rPr>
+          <w:rFonts w:ascii="Arial" w:hAnsi="Arial" w:cs="Arial"/>
+          <w:lang w:val="ca-ES"/>
+        </w:rPr>
+        <w:t>Arreglar els errors del codi i de bdd.</w:t>
+      </w:r>
+    </w:p>
+    <w:p>
+      <w:pPr>
+        <w:pStyle w:val="Prrafodelista"/>
+        <w:numPr>
+          <w:ilvl w:val="0"/>
+          <w:numId w:val="20"/>
+        </w:numPr>
+        <w:rPr>
+          <w:rFonts w:ascii="Arial" w:hAnsi="Arial" w:cs="Arial"/>
+          <w:lang w:val="ca-ES"/>
+        </w:rPr>
+      </w:pPr>
+      <w:r>
+        <w:rPr>
+          <w:rFonts w:ascii="Arial" w:hAnsi="Arial" w:cs="Arial"/>
+          <w:lang w:val="ca-ES"/>
+        </w:rPr>
+        <w:t>Arreglar els erros a l’hora de posar una imatge al anunci.</w:t>
+      </w:r>
+    </w:p>
+    <w:p>
+      <w:pPr>
+        <w:pStyle w:val="Prrafodelista"/>
+        <w:numPr>
+          <w:ilvl w:val="0"/>
+          <w:numId w:val="20"/>
+        </w:numPr>
+        <w:rPr>
+          <w:rFonts w:ascii="Arial" w:hAnsi="Arial" w:cs="Arial"/>
+          <w:lang w:val="ca-ES"/>
+        </w:rPr>
+      </w:pPr>
+      <w:r>
+        <w:rPr>
+          <w:rFonts w:ascii="Arial" w:hAnsi="Arial" w:cs="Arial"/>
+          <w:lang w:val="ca-ES"/>
+        </w:rPr>
+        <w:t>Mostrar els detalls de la bici de l’anunci seleccionat.</w:t>
+      </w:r>
       <w:bookmarkStart w:id="0" w:name="_GoBack"/>
       <w:bookmarkEnd w:id="0"/>
-      <w:r>
-        <w:rPr>
-          <w:rFonts w:ascii="Arial" w:hAnsi="Arial" w:cs="Arial"/>
-          <w:lang w:val="ca-ES"/>
-        </w:rPr>
-        <w:t>.</w:t>
-      </w:r>
-    </w:p>
-    <w:p>
-      <w:pPr>
-        <w:ind w:left="360"/>
-        <w:rPr>
-          <w:rFonts w:ascii="Arial" w:hAnsi="Arial" w:cs="Arial"/>
-          <w:lang w:val="ca-ES"/>
-        </w:rPr>
-      </w:pPr>
-    </w:p>
-    <w:p>
-      <w:pPr>
-        <w:rPr>
-          <w:rFonts w:ascii="Arial" w:hAnsi="Arial" w:cs="Arial"/>
-          <w:lang w:val="ca-ES"/>
-        </w:rPr>
-      </w:pPr>
     </w:p>
     <w:sectPr>
       <w:pgSz w:w="11906" w:h="16838"/>
@@ -3510,6 +3769,232 @@
     </w:lvl>
   </w:abstractNum>
   <w:abstractNum w:abstractNumId="7" w15:restartNumberingAfterBreak="0">
+    <w:nsid w:val="17B074CC"/>
+    <w:multiLevelType w:val="hybridMultilevel"/>
+    <w:tmpl w:val="1EA280F8"/>
+    <w:lvl w:ilvl="0" w:tplc="0C0A0001">
+      <w:start w:val="1"/>
+      <w:numFmt w:val="bullet"/>
+      <w:lvlText w:val=""/>
+      <w:lvlJc w:val="left"/>
+      <w:pPr>
+        <w:ind w:left="720" w:hanging="360"/>
+      </w:pPr>
+      <w:rPr>
+        <w:rFonts w:ascii="Symbol" w:hAnsi="Symbol" w:hint="default"/>
+      </w:rPr>
+    </w:lvl>
+    <w:lvl w:ilvl="1" w:tplc="0C0A0003" w:tentative="1">
+      <w:start w:val="1"/>
+      <w:numFmt w:val="bullet"/>
+      <w:lvlText w:val="o"/>
+      <w:lvlJc w:val="left"/>
+      <w:pPr>
+        <w:ind w:left="1440" w:hanging="360"/>
+      </w:pPr>
+      <w:rPr>
+        <w:rFonts w:ascii="Courier New" w:hAnsi="Courier New" w:cs="Courier New" w:hint="default"/>
+      </w:rPr>
+    </w:lvl>
+    <w:lvl w:ilvl="2" w:tplc="0C0A0005" w:tentative="1">
+      <w:start w:val="1"/>
+      <w:numFmt w:val="bullet"/>
+      <w:lvlText w:val=""/>
+      <w:lvlJc w:val="left"/>
+      <w:pPr>
+        <w:ind w:left="2160" w:hanging="360"/>
+      </w:pPr>
+      <w:rPr>
+        <w:rFonts w:ascii="Wingdings" w:hAnsi="Wingdings" w:hint="default"/>
+      </w:rPr>
+    </w:lvl>
+    <w:lvl w:ilvl="3" w:tplc="0C0A0001" w:tentative="1">
+      <w:start w:val="1"/>
+      <w:numFmt w:val="bullet"/>
+      <w:lvlText w:val=""/>
+      <w:lvlJc w:val="left"/>
+      <w:pPr>
+        <w:ind w:left="2880" w:hanging="360"/>
+      </w:pPr>
+      <w:rPr>
+        <w:rFonts w:ascii="Symbol" w:hAnsi="Symbol" w:hint="default"/>
+      </w:rPr>
+    </w:lvl>
+    <w:lvl w:ilvl="4" w:tplc="0C0A0003" w:tentative="1">
+      <w:start w:val="1"/>
+      <w:numFmt w:val="bullet"/>
+      <w:lvlText w:val="o"/>
+      <w:lvlJc w:val="left"/>
+      <w:pPr>
+        <w:ind w:left="3600" w:hanging="360"/>
+      </w:pPr>
+      <w:rPr>
+        <w:rFonts w:ascii="Courier New" w:hAnsi="Courier New" w:cs="Courier New" w:hint="default"/>
+      </w:rPr>
+    </w:lvl>
+    <w:lvl w:ilvl="5" w:tplc="0C0A0005" w:tentative="1">
+      <w:start w:val="1"/>
+      <w:numFmt w:val="bullet"/>
+      <w:lvlText w:val=""/>
+      <w:lvlJc w:val="left"/>
+      <w:pPr>
+        <w:ind w:left="4320" w:hanging="360"/>
+      </w:pPr>
+      <w:rPr>
+        <w:rFonts w:ascii="Wingdings" w:hAnsi="Wingdings" w:hint="default"/>
+      </w:rPr>
+    </w:lvl>
+    <w:lvl w:ilvl="6" w:tplc="0C0A0001" w:tentative="1">
+      <w:start w:val="1"/>
+      <w:numFmt w:val="bullet"/>
+      <w:lvlText w:val=""/>
+      <w:lvlJc w:val="left"/>
+      <w:pPr>
+        <w:ind w:left="5040" w:hanging="360"/>
+      </w:pPr>
+      <w:rPr>
+        <w:rFonts w:ascii="Symbol" w:hAnsi="Symbol" w:hint="default"/>
+      </w:rPr>
+    </w:lvl>
+    <w:lvl w:ilvl="7" w:tplc="0C0A0003" w:tentative="1">
+      <w:start w:val="1"/>
+      <w:numFmt w:val="bullet"/>
+      <w:lvlText w:val="o"/>
+      <w:lvlJc w:val="left"/>
+      <w:pPr>
+        <w:ind w:left="5760" w:hanging="360"/>
+      </w:pPr>
+      <w:rPr>
+        <w:rFonts w:ascii="Courier New" w:hAnsi="Courier New" w:cs="Courier New" w:hint="default"/>
+      </w:rPr>
+    </w:lvl>
+    <w:lvl w:ilvl="8" w:tplc="0C0A0005" w:tentative="1">
+      <w:start w:val="1"/>
+      <w:numFmt w:val="bullet"/>
+      <w:lvlText w:val=""/>
+      <w:lvlJc w:val="left"/>
+      <w:pPr>
+        <w:ind w:left="6480" w:hanging="360"/>
+      </w:pPr>
+      <w:rPr>
+        <w:rFonts w:ascii="Wingdings" w:hAnsi="Wingdings" w:hint="default"/>
+      </w:rPr>
+    </w:lvl>
+  </w:abstractNum>
+  <w:abstractNum w:abstractNumId="8" w15:restartNumberingAfterBreak="0">
+    <w:nsid w:val="18094069"/>
+    <w:multiLevelType w:val="hybridMultilevel"/>
+    <w:tmpl w:val="804414FE"/>
+    <w:lvl w:ilvl="0" w:tplc="0C0A0001">
+      <w:start w:val="1"/>
+      <w:numFmt w:val="bullet"/>
+      <w:lvlText w:val=""/>
+      <w:lvlJc w:val="left"/>
+      <w:pPr>
+        <w:ind w:left="720" w:hanging="360"/>
+      </w:pPr>
+      <w:rPr>
+        <w:rFonts w:ascii="Symbol" w:hAnsi="Symbol" w:hint="default"/>
+      </w:rPr>
+    </w:lvl>
+    <w:lvl w:ilvl="1" w:tplc="0C0A0003" w:tentative="1">
+      <w:start w:val="1"/>
+      <w:numFmt w:val="bullet"/>
+      <w:lvlText w:val="o"/>
+      <w:lvlJc w:val="left"/>
+      <w:pPr>
+        <w:ind w:left="1440" w:hanging="360"/>
+      </w:pPr>
+      <w:rPr>
+        <w:rFonts w:ascii="Courier New" w:hAnsi="Courier New" w:cs="Courier New" w:hint="default"/>
+      </w:rPr>
+    </w:lvl>
+    <w:lvl w:ilvl="2" w:tplc="0C0A0005" w:tentative="1">
+      <w:start w:val="1"/>
+      <w:numFmt w:val="bullet"/>
+      <w:lvlText w:val=""/>
+      <w:lvlJc w:val="left"/>
+      <w:pPr>
+        <w:ind w:left="2160" w:hanging="360"/>
+      </w:pPr>
+      <w:rPr>
+        <w:rFonts w:ascii="Wingdings" w:hAnsi="Wingdings" w:hint="default"/>
+      </w:rPr>
+    </w:lvl>
+    <w:lvl w:ilvl="3" w:tplc="0C0A0001" w:tentative="1">
+      <w:start w:val="1"/>
+      <w:numFmt w:val="bullet"/>
+      <w:lvlText w:val=""/>
+      <w:lvlJc w:val="left"/>
+      <w:pPr>
+        <w:ind w:left="2880" w:hanging="360"/>
+      </w:pPr>
+      <w:rPr>
+        <w:rFonts w:ascii="Symbol" w:hAnsi="Symbol" w:hint="default"/>
+      </w:rPr>
+    </w:lvl>
+    <w:lvl w:ilvl="4" w:tplc="0C0A0003" w:tentative="1">
+      <w:start w:val="1"/>
+      <w:numFmt w:val="bullet"/>
+      <w:lvlText w:val="o"/>
+      <w:lvlJc w:val="left"/>
+      <w:pPr>
+        <w:ind w:left="3600" w:hanging="360"/>
+      </w:pPr>
+      <w:rPr>
+        <w:rFonts w:ascii="Courier New" w:hAnsi="Courier New" w:cs="Courier New" w:hint="default"/>
+      </w:rPr>
+    </w:lvl>
+    <w:lvl w:ilvl="5" w:tplc="0C0A0005" w:tentative="1">
+      <w:start w:val="1"/>
+      <w:numFmt w:val="bullet"/>
+      <w:lvlText w:val=""/>
+      <w:lvlJc w:val="left"/>
+      <w:pPr>
+        <w:ind w:left="4320" w:hanging="360"/>
+      </w:pPr>
+      <w:rPr>
+        <w:rFonts w:ascii="Wingdings" w:hAnsi="Wingdings" w:hint="default"/>
+      </w:rPr>
+    </w:lvl>
+    <w:lvl w:ilvl="6" w:tplc="0C0A0001" w:tentative="1">
+      <w:start w:val="1"/>
+      <w:numFmt w:val="bullet"/>
+      <w:lvlText w:val=""/>
+      <w:lvlJc w:val="left"/>
+      <w:pPr>
+        <w:ind w:left="5040" w:hanging="360"/>
+      </w:pPr>
+      <w:rPr>
+        <w:rFonts w:ascii="Symbol" w:hAnsi="Symbol" w:hint="default"/>
+      </w:rPr>
+    </w:lvl>
+    <w:lvl w:ilvl="7" w:tplc="0C0A0003" w:tentative="1">
+      <w:start w:val="1"/>
+      <w:numFmt w:val="bullet"/>
+      <w:lvlText w:val="o"/>
+      <w:lvlJc w:val="left"/>
+      <w:pPr>
+        <w:ind w:left="5760" w:hanging="360"/>
+      </w:pPr>
+      <w:rPr>
+        <w:rFonts w:ascii="Courier New" w:hAnsi="Courier New" w:cs="Courier New" w:hint="default"/>
+      </w:rPr>
+    </w:lvl>
+    <w:lvl w:ilvl="8" w:tplc="0C0A0005" w:tentative="1">
+      <w:start w:val="1"/>
+      <w:numFmt w:val="bullet"/>
+      <w:lvlText w:val=""/>
+      <w:lvlJc w:val="left"/>
+      <w:pPr>
+        <w:ind w:left="6480" w:hanging="360"/>
+      </w:pPr>
+      <w:rPr>
+        <w:rFonts w:ascii="Wingdings" w:hAnsi="Wingdings" w:hint="default"/>
+      </w:rPr>
+    </w:lvl>
+  </w:abstractNum>
+  <w:abstractNum w:abstractNumId="9" w15:restartNumberingAfterBreak="0">
     <w:nsid w:val="197B3453"/>
     <w:multiLevelType w:val="multilevel"/>
     <w:tmpl w:val="456CB71A"/>
@@ -3658,7 +4143,7 @@
       </w:rPr>
     </w:lvl>
   </w:abstractNum>
-  <w:abstractNum w:abstractNumId="8" w15:restartNumberingAfterBreak="0">
+  <w:abstractNum w:abstractNumId="10" w15:restartNumberingAfterBreak="0">
     <w:nsid w:val="2F2C56E5"/>
     <w:multiLevelType w:val="hybridMultilevel"/>
     <w:tmpl w:val="A566DB4E"/>
@@ -3771,7 +4256,7 @@
       </w:rPr>
     </w:lvl>
   </w:abstractNum>
-  <w:abstractNum w:abstractNumId="9" w15:restartNumberingAfterBreak="0">
+  <w:abstractNum w:abstractNumId="11" w15:restartNumberingAfterBreak="0">
     <w:nsid w:val="33B97C8D"/>
     <w:multiLevelType w:val="hybridMultilevel"/>
     <w:tmpl w:val="ED1A9DD8"/>
@@ -3884,7 +4369,7 @@
       </w:rPr>
     </w:lvl>
   </w:abstractNum>
-  <w:abstractNum w:abstractNumId="10" w15:restartNumberingAfterBreak="0">
+  <w:abstractNum w:abstractNumId="12" w15:restartNumberingAfterBreak="0">
     <w:nsid w:val="35802C9C"/>
     <w:multiLevelType w:val="hybridMultilevel"/>
     <w:tmpl w:val="F1E8F432"/>
@@ -3996,7 +4481,7 @@
       </w:rPr>
     </w:lvl>
   </w:abstractNum>
-  <w:abstractNum w:abstractNumId="11" w15:restartNumberingAfterBreak="0">
+  <w:abstractNum w:abstractNumId="13" w15:restartNumberingAfterBreak="0">
     <w:nsid w:val="38E32C86"/>
     <w:multiLevelType w:val="hybridMultilevel"/>
     <w:tmpl w:val="B478E37C"/>
@@ -4109,7 +4594,7 @@
       </w:rPr>
     </w:lvl>
   </w:abstractNum>
-  <w:abstractNum w:abstractNumId="12" w15:restartNumberingAfterBreak="0">
+  <w:abstractNum w:abstractNumId="14" w15:restartNumberingAfterBreak="0">
     <w:nsid w:val="44B76731"/>
     <w:multiLevelType w:val="hybridMultilevel"/>
     <w:tmpl w:val="EC202344"/>
@@ -4222,7 +4707,7 @@
       </w:rPr>
     </w:lvl>
   </w:abstractNum>
-  <w:abstractNum w:abstractNumId="13" w15:restartNumberingAfterBreak="0">
+  <w:abstractNum w:abstractNumId="15" w15:restartNumberingAfterBreak="0">
     <w:nsid w:val="54EE6C04"/>
     <w:multiLevelType w:val="hybridMultilevel"/>
     <w:tmpl w:val="51B031F2"/>
@@ -4335,7 +4820,7 @@
       </w:rPr>
     </w:lvl>
   </w:abstractNum>
-  <w:abstractNum w:abstractNumId="14" w15:restartNumberingAfterBreak="0">
+  <w:abstractNum w:abstractNumId="16" w15:restartNumberingAfterBreak="0">
     <w:nsid w:val="5B214A47"/>
     <w:multiLevelType w:val="hybridMultilevel"/>
     <w:tmpl w:val="AAEC9A08"/>
@@ -4448,7 +4933,7 @@
       </w:rPr>
     </w:lvl>
   </w:abstractNum>
-  <w:abstractNum w:abstractNumId="15" w15:restartNumberingAfterBreak="0">
+  <w:abstractNum w:abstractNumId="17" w15:restartNumberingAfterBreak="0">
     <w:nsid w:val="63CE1898"/>
     <w:multiLevelType w:val="hybridMultilevel"/>
     <w:tmpl w:val="68DC3E66"/>
@@ -4561,7 +5046,7 @@
       </w:rPr>
     </w:lvl>
   </w:abstractNum>
-  <w:abstractNum w:abstractNumId="16" w15:restartNumberingAfterBreak="0">
+  <w:abstractNum w:abstractNumId="18" w15:restartNumberingAfterBreak="0">
     <w:nsid w:val="6F62648C"/>
     <w:multiLevelType w:val="hybridMultilevel"/>
     <w:tmpl w:val="33FA593A"/>
@@ -4674,7 +5159,7 @@
       </w:rPr>
     </w:lvl>
   </w:abstractNum>
-  <w:abstractNum w:abstractNumId="17" w15:restartNumberingAfterBreak="0">
+  <w:abstractNum w:abstractNumId="19" w15:restartNumberingAfterBreak="0">
     <w:nsid w:val="76B4308A"/>
     <w:multiLevelType w:val="multilevel"/>
     <w:tmpl w:val="B456D240"/>
@@ -4827,37 +5312,37 @@
     <w:abstractNumId w:val="2"/>
   </w:num>
   <w:num w:numId="2">
-    <w:abstractNumId w:val="7"/>
+    <w:abstractNumId w:val="9"/>
   </w:num>
   <w:num w:numId="3">
     <w:abstractNumId w:val="0"/>
   </w:num>
   <w:num w:numId="4">
-    <w:abstractNumId w:val="17"/>
+    <w:abstractNumId w:val="19"/>
   </w:num>
   <w:num w:numId="5">
-    <w:abstractNumId w:val="10"/>
+    <w:abstractNumId w:val="12"/>
   </w:num>
   <w:num w:numId="6">
+    <w:abstractNumId w:val="15"/>
+  </w:num>
+  <w:num w:numId="7">
     <w:abstractNumId w:val="13"/>
   </w:num>
-  <w:num w:numId="7">
+  <w:num w:numId="8">
     <w:abstractNumId w:val="11"/>
-  </w:num>
-  <w:num w:numId="8">
-    <w:abstractNumId w:val="9"/>
   </w:num>
   <w:num w:numId="9">
     <w:abstractNumId w:val="1"/>
   </w:num>
   <w:num w:numId="10">
-    <w:abstractNumId w:val="12"/>
+    <w:abstractNumId w:val="14"/>
   </w:num>
   <w:num w:numId="11">
-    <w:abstractNumId w:val="16"/>
+    <w:abstractNumId w:val="18"/>
   </w:num>
   <w:num w:numId="12">
-    <w:abstractNumId w:val="14"/>
+    <w:abstractNumId w:val="16"/>
   </w:num>
   <w:num w:numId="13">
     <w:abstractNumId w:val="3"/>
@@ -4869,13 +5354,19 @@
     <w:abstractNumId w:val="6"/>
   </w:num>
   <w:num w:numId="16">
-    <w:abstractNumId w:val="8"/>
+    <w:abstractNumId w:val="10"/>
   </w:num>
   <w:num w:numId="17">
-    <w:abstractNumId w:val="15"/>
+    <w:abstractNumId w:val="17"/>
   </w:num>
   <w:num w:numId="18">
     <w:abstractNumId w:val="5"/>
+  </w:num>
+  <w:num w:numId="19">
+    <w:abstractNumId w:val="8"/>
+  </w:num>
+  <w:num w:numId="20">
+    <w:abstractNumId w:val="7"/>
   </w:num>
 </w:numbering>
 </file>

</xml_diff>